<commit_message>
adicionando arquivos novos de banco de dados e atualizando site institucional
</commit_message>
<xml_diff>
--- a/documentacao/Documentação LwC.docx
+++ b/documentacao/Documentação LwC.docx
@@ -609,8 +609,16 @@
         <w:rPr>
           <w:sz w:val="24"/>
           <w:szCs w:val="24"/>
-        </w:rPr>
-        <w:t>MySQL para desenvolvimento do modelo relacional e banco de dados;</w:t>
+          <w:u w:val="single"/>
+        </w:rPr>
+        <w:t>MySQL</w:t>
+      </w:r>
+      <w:r>
+        <w:rPr>
+          <w:sz w:val="24"/>
+          <w:szCs w:val="24"/>
+        </w:rPr>
+        <w:t xml:space="preserve"> para desenvolvimento do modelo relacional e banco de dados;</w:t>
       </w:r>
     </w:p>
     <w:p>
@@ -1796,6 +1804,164 @@
         </w:rPr>
         <w:t>Desenvolvimento inicial da prototipagem do site;</w:t>
       </w:r>
+    </w:p>
+    <w:p>
+      <w:pPr>
+        <w:rPr>
+          <w:sz w:val="24"/>
+          <w:szCs w:val="24"/>
+        </w:rPr>
+      </w:pPr>
+    </w:p>
+    <w:p>
+      <w:pPr>
+        <w:rPr>
+          <w:sz w:val="24"/>
+          <w:szCs w:val="24"/>
+        </w:rPr>
+      </w:pPr>
+    </w:p>
+    <w:p>
+      <w:pPr>
+        <w:rPr>
+          <w:sz w:val="24"/>
+          <w:szCs w:val="24"/>
+        </w:rPr>
+      </w:pPr>
+    </w:p>
+    <w:p>
+      <w:pPr>
+        <w:rPr>
+          <w:sz w:val="24"/>
+          <w:szCs w:val="24"/>
+        </w:rPr>
+      </w:pPr>
+    </w:p>
+    <w:p>
+      <w:pPr>
+        <w:rPr>
+          <w:sz w:val="24"/>
+          <w:szCs w:val="24"/>
+        </w:rPr>
+      </w:pPr>
+    </w:p>
+    <w:p>
+      <w:pPr>
+        <w:rPr>
+          <w:sz w:val="24"/>
+          <w:szCs w:val="24"/>
+        </w:rPr>
+      </w:pPr>
+    </w:p>
+    <w:p>
+      <w:pPr>
+        <w:rPr>
+          <w:sz w:val="24"/>
+          <w:szCs w:val="24"/>
+        </w:rPr>
+      </w:pPr>
+    </w:p>
+    <w:p>
+      <w:pPr>
+        <w:rPr>
+          <w:sz w:val="24"/>
+          <w:szCs w:val="24"/>
+        </w:rPr>
+      </w:pPr>
+    </w:p>
+    <w:p>
+      <w:pPr>
+        <w:rPr>
+          <w:sz w:val="24"/>
+          <w:szCs w:val="24"/>
+        </w:rPr>
+      </w:pPr>
+    </w:p>
+    <w:p>
+      <w:pPr>
+        <w:rPr>
+          <w:sz w:val="24"/>
+          <w:szCs w:val="24"/>
+        </w:rPr>
+      </w:pPr>
+    </w:p>
+    <w:p>
+      <w:pPr>
+        <w:rPr>
+          <w:sz w:val="24"/>
+          <w:szCs w:val="24"/>
+        </w:rPr>
+      </w:pPr>
+    </w:p>
+    <w:p>
+      <w:pPr>
+        <w:rPr>
+          <w:sz w:val="24"/>
+          <w:szCs w:val="24"/>
+        </w:rPr>
+      </w:pPr>
+    </w:p>
+    <w:p>
+      <w:pPr>
+        <w:rPr>
+          <w:sz w:val="24"/>
+          <w:szCs w:val="24"/>
+        </w:rPr>
+      </w:pPr>
+    </w:p>
+    <w:p>
+      <w:pPr>
+        <w:rPr>
+          <w:sz w:val="24"/>
+          <w:szCs w:val="24"/>
+        </w:rPr>
+      </w:pPr>
+    </w:p>
+    <w:p>
+      <w:pPr>
+        <w:rPr>
+          <w:b/>
+          <w:bCs/>
+          <w:sz w:val="72"/>
+          <w:szCs w:val="72"/>
+        </w:rPr>
+      </w:pPr>
+    </w:p>
+    <w:p>
+      <w:pPr>
+        <w:jc w:val="center"/>
+        <w:rPr>
+          <w:b/>
+          <w:bCs/>
+          <w:sz w:val="72"/>
+          <w:szCs w:val="72"/>
+        </w:rPr>
+      </w:pPr>
+      <w:r>
+        <w:rPr>
+          <w:b/>
+          <w:bCs/>
+          <w:sz w:val="72"/>
+          <w:szCs w:val="72"/>
+        </w:rPr>
+        <w:t>HLD</w:t>
+      </w:r>
+    </w:p>
+    <w:p>
+      <w:pPr>
+        <w:rPr>
+          <w:sz w:val="44"/>
+          <w:szCs w:val="44"/>
+        </w:rPr>
+      </w:pPr>
+    </w:p>
+    <w:p>
+      <w:pPr>
+        <w:rPr>
+          <w:sz w:val="44"/>
+          <w:szCs w:val="44"/>
+        </w:rPr>
+      </w:pPr>
     </w:p>
     <w:sectPr>
       <w:pgSz w:w="11906" w:h="16838"/>

</xml_diff>

<commit_message>
adicionando novo modelo relacional e atualizando documentação
</commit_message>
<xml_diff>
--- a/documentacao/Documentação LwC.docx
+++ b/documentacao/Documentação LwC.docx
@@ -101,7 +101,14 @@
           <w:szCs w:val="24"/>
         </w:rPr>
         <w:tab/>
-        <w:t xml:space="preserve">Criar um site desenvolvido em JavaScript, HTML, CSS dedicado a venda de produtos automotivos e autopeças específicos de </w:t>
+        <w:t>Criar um site desenvolvido em JavaScript, HTML, CSS dedicado a venda</w:t>
+      </w:r>
+      <w:r>
+        <w:rPr>
+          <w:sz w:val="24"/>
+          <w:szCs w:val="24"/>
+        </w:rPr>
+        <w:t xml:space="preserve"> da montagem de um </w:t>
       </w:r>
       <w:proofErr w:type="spellStart"/>
       <w:r>
@@ -582,252 +589,252 @@
           <w:szCs w:val="28"/>
         </w:rPr>
       </w:pPr>
-      <w:r>
+    </w:p>
+    <w:p>
+      <w:pPr>
         <w:rPr>
           <w:b/>
           <w:bCs/>
           <w:sz w:val="28"/>
           <w:szCs w:val="28"/>
         </w:rPr>
-        <w:lastRenderedPageBreak/>
-        <w:t>Escopo e Arquitetura:</w:t>
-      </w:r>
-    </w:p>
-    <w:p>
-      <w:pPr>
-        <w:pStyle w:val="PargrafodaLista"/>
-        <w:numPr>
-          <w:ilvl w:val="0"/>
-          <w:numId w:val="2"/>
-        </w:numPr>
-        <w:rPr>
-          <w:sz w:val="24"/>
-          <w:szCs w:val="24"/>
-        </w:rPr>
-      </w:pPr>
-      <w:r>
-        <w:rPr>
-          <w:sz w:val="24"/>
-          <w:szCs w:val="24"/>
-          <w:u w:val="single"/>
-        </w:rPr>
-        <w:t>MySQL</w:t>
-      </w:r>
-      <w:r>
-        <w:rPr>
-          <w:sz w:val="24"/>
-          <w:szCs w:val="24"/>
-        </w:rPr>
-        <w:t xml:space="preserve"> para desenvolvimento do modelo relacional e banco de dados;</w:t>
-      </w:r>
-    </w:p>
-    <w:p>
-      <w:pPr>
-        <w:pStyle w:val="PargrafodaLista"/>
-        <w:numPr>
-          <w:ilvl w:val="0"/>
-          <w:numId w:val="2"/>
-        </w:numPr>
-        <w:rPr>
-          <w:sz w:val="24"/>
-          <w:szCs w:val="24"/>
-        </w:rPr>
-      </w:pPr>
-      <w:r>
-        <w:rPr>
-          <w:sz w:val="24"/>
-          <w:szCs w:val="24"/>
-        </w:rPr>
-        <w:t>Figma para prototipagem do site;</w:t>
-      </w:r>
-    </w:p>
-    <w:p>
-      <w:pPr>
-        <w:pStyle w:val="PargrafodaLista"/>
-        <w:numPr>
-          <w:ilvl w:val="0"/>
-          <w:numId w:val="2"/>
-        </w:numPr>
-        <w:rPr>
-          <w:sz w:val="24"/>
-          <w:szCs w:val="24"/>
-        </w:rPr>
-      </w:pPr>
-      <w:r>
-        <w:rPr>
-          <w:sz w:val="24"/>
-          <w:szCs w:val="24"/>
-        </w:rPr>
-        <w:t>HTML para adicionar os elementos que estarão presentes na solução;</w:t>
-      </w:r>
-    </w:p>
-    <w:p>
-      <w:pPr>
-        <w:pStyle w:val="PargrafodaLista"/>
-        <w:numPr>
-          <w:ilvl w:val="0"/>
-          <w:numId w:val="2"/>
-        </w:numPr>
-        <w:rPr>
-          <w:sz w:val="24"/>
-          <w:szCs w:val="24"/>
-        </w:rPr>
-      </w:pPr>
-      <w:r>
-        <w:rPr>
-          <w:sz w:val="24"/>
-          <w:szCs w:val="24"/>
-        </w:rPr>
-        <w:t>CSS para estilização dos elementos;</w:t>
-      </w:r>
-    </w:p>
-    <w:p>
-      <w:pPr>
-        <w:pStyle w:val="PargrafodaLista"/>
-        <w:numPr>
-          <w:ilvl w:val="0"/>
-          <w:numId w:val="2"/>
-        </w:numPr>
-        <w:rPr>
-          <w:sz w:val="24"/>
-          <w:szCs w:val="24"/>
-        </w:rPr>
-      </w:pPr>
-      <w:r>
-        <w:rPr>
-          <w:sz w:val="24"/>
-          <w:szCs w:val="24"/>
-        </w:rPr>
-        <w:t>JavaScript para desenvolvimento e programação das interações presentes no site;</w:t>
-      </w:r>
-    </w:p>
-    <w:p>
-      <w:pPr>
-        <w:pStyle w:val="PargrafodaLista"/>
-        <w:numPr>
-          <w:ilvl w:val="0"/>
-          <w:numId w:val="2"/>
-        </w:numPr>
-        <w:rPr>
-          <w:sz w:val="24"/>
-          <w:szCs w:val="24"/>
-        </w:rPr>
-      </w:pPr>
-      <w:r>
-        <w:rPr>
-          <w:sz w:val="24"/>
-          <w:szCs w:val="24"/>
-        </w:rPr>
-        <w:t>Planner como ferramenta de projeto;</w:t>
-      </w:r>
-    </w:p>
-    <w:p>
-      <w:pPr>
-        <w:pStyle w:val="PargrafodaLista"/>
-        <w:numPr>
-          <w:ilvl w:val="0"/>
-          <w:numId w:val="2"/>
-        </w:numPr>
-        <w:rPr>
-          <w:sz w:val="24"/>
-          <w:szCs w:val="24"/>
-        </w:rPr>
-      </w:pPr>
-      <w:r>
-        <w:rPr>
-          <w:sz w:val="24"/>
-          <w:szCs w:val="24"/>
-        </w:rPr>
-        <w:t>Word para desenvolvimento da documentação;</w:t>
-      </w:r>
-    </w:p>
-    <w:p>
-      <w:pPr>
-        <w:pStyle w:val="PargrafodaLista"/>
-        <w:numPr>
-          <w:ilvl w:val="0"/>
-          <w:numId w:val="2"/>
-        </w:numPr>
-        <w:rPr>
-          <w:sz w:val="24"/>
-          <w:szCs w:val="24"/>
-        </w:rPr>
-      </w:pPr>
-      <w:proofErr w:type="spellStart"/>
-      <w:r>
-        <w:rPr>
-          <w:sz w:val="24"/>
-          <w:szCs w:val="24"/>
-        </w:rPr>
-        <w:t>Canva</w:t>
-      </w:r>
-      <w:proofErr w:type="spellEnd"/>
-      <w:r>
-        <w:rPr>
-          <w:sz w:val="24"/>
-          <w:szCs w:val="24"/>
-        </w:rPr>
-        <w:t xml:space="preserve"> para desenvolvimento da apresentação;</w:t>
-      </w:r>
-    </w:p>
-    <w:p>
-      <w:pPr>
-        <w:pStyle w:val="PargrafodaLista"/>
-        <w:numPr>
-          <w:ilvl w:val="0"/>
-          <w:numId w:val="2"/>
-        </w:numPr>
-        <w:rPr>
-          <w:sz w:val="24"/>
-          <w:szCs w:val="24"/>
-        </w:rPr>
-      </w:pPr>
-      <w:proofErr w:type="spellStart"/>
-      <w:r>
-        <w:rPr>
-          <w:sz w:val="24"/>
-          <w:szCs w:val="24"/>
-        </w:rPr>
-        <w:t>Flaticon</w:t>
-      </w:r>
-      <w:proofErr w:type="spellEnd"/>
-      <w:r>
-        <w:rPr>
-          <w:sz w:val="24"/>
-          <w:szCs w:val="24"/>
-        </w:rPr>
-        <w:t xml:space="preserve"> para pesquisa de ícones que deixaram o site mais dinâmico;</w:t>
-      </w:r>
-    </w:p>
-    <w:p>
-      <w:pPr>
-        <w:pStyle w:val="PargrafodaLista"/>
-        <w:numPr>
-          <w:ilvl w:val="0"/>
-          <w:numId w:val="2"/>
-        </w:numPr>
-        <w:rPr>
-          <w:sz w:val="24"/>
-          <w:szCs w:val="24"/>
-        </w:rPr>
-      </w:pPr>
-      <w:r>
-        <w:rPr>
-          <w:sz w:val="24"/>
-          <w:szCs w:val="24"/>
-        </w:rPr>
-        <w:t>Excel para planilha de requisitos;</w:t>
-      </w:r>
-    </w:p>
-    <w:p>
-      <w:pPr>
+      </w:pPr>
+      <w:r>
         <w:rPr>
           <w:b/>
           <w:bCs/>
           <w:sz w:val="28"/>
           <w:szCs w:val="28"/>
         </w:rPr>
-      </w:pPr>
+        <w:lastRenderedPageBreak/>
+        <w:t>Escopo e Arquitetura:</w:t>
+      </w:r>
+    </w:p>
+    <w:p>
+      <w:pPr>
+        <w:pStyle w:val="PargrafodaLista"/>
+        <w:numPr>
+          <w:ilvl w:val="0"/>
+          <w:numId w:val="2"/>
+        </w:numPr>
+        <w:rPr>
+          <w:sz w:val="24"/>
+          <w:szCs w:val="24"/>
+        </w:rPr>
+      </w:pPr>
+      <w:r>
+        <w:rPr>
+          <w:sz w:val="24"/>
+          <w:szCs w:val="24"/>
+          <w:u w:val="single"/>
+        </w:rPr>
+        <w:t>MySQL</w:t>
+      </w:r>
+      <w:r>
+        <w:rPr>
+          <w:sz w:val="24"/>
+          <w:szCs w:val="24"/>
+        </w:rPr>
+        <w:t xml:space="preserve"> para desenvolvimento do modelo relacional e banco de dados;</w:t>
+      </w:r>
+    </w:p>
+    <w:p>
+      <w:pPr>
+        <w:pStyle w:val="PargrafodaLista"/>
+        <w:numPr>
+          <w:ilvl w:val="0"/>
+          <w:numId w:val="2"/>
+        </w:numPr>
+        <w:rPr>
+          <w:sz w:val="24"/>
+          <w:szCs w:val="24"/>
+        </w:rPr>
+      </w:pPr>
+      <w:r>
+        <w:rPr>
+          <w:sz w:val="24"/>
+          <w:szCs w:val="24"/>
+        </w:rPr>
+        <w:t>Figma para prototipagem do site;</w:t>
+      </w:r>
+    </w:p>
+    <w:p>
+      <w:pPr>
+        <w:pStyle w:val="PargrafodaLista"/>
+        <w:numPr>
+          <w:ilvl w:val="0"/>
+          <w:numId w:val="2"/>
+        </w:numPr>
+        <w:rPr>
+          <w:sz w:val="24"/>
+          <w:szCs w:val="24"/>
+        </w:rPr>
+      </w:pPr>
+      <w:r>
+        <w:rPr>
+          <w:sz w:val="24"/>
+          <w:szCs w:val="24"/>
+        </w:rPr>
+        <w:t>HTML para adicionar os elementos que estarão presentes na solução;</w:t>
+      </w:r>
+    </w:p>
+    <w:p>
+      <w:pPr>
+        <w:pStyle w:val="PargrafodaLista"/>
+        <w:numPr>
+          <w:ilvl w:val="0"/>
+          <w:numId w:val="2"/>
+        </w:numPr>
+        <w:rPr>
+          <w:sz w:val="24"/>
+          <w:szCs w:val="24"/>
+        </w:rPr>
+      </w:pPr>
+      <w:r>
+        <w:rPr>
+          <w:sz w:val="24"/>
+          <w:szCs w:val="24"/>
+        </w:rPr>
+        <w:t>CSS para estilização dos elementos;</w:t>
+      </w:r>
+    </w:p>
+    <w:p>
+      <w:pPr>
+        <w:pStyle w:val="PargrafodaLista"/>
+        <w:numPr>
+          <w:ilvl w:val="0"/>
+          <w:numId w:val="2"/>
+        </w:numPr>
+        <w:rPr>
+          <w:sz w:val="24"/>
+          <w:szCs w:val="24"/>
+        </w:rPr>
+      </w:pPr>
+      <w:r>
+        <w:rPr>
+          <w:sz w:val="24"/>
+          <w:szCs w:val="24"/>
+        </w:rPr>
+        <w:t>JavaScript para desenvolvimento e programação das interações presentes no site;</w:t>
+      </w:r>
+    </w:p>
+    <w:p>
+      <w:pPr>
+        <w:pStyle w:val="PargrafodaLista"/>
+        <w:numPr>
+          <w:ilvl w:val="0"/>
+          <w:numId w:val="2"/>
+        </w:numPr>
+        <w:rPr>
+          <w:sz w:val="24"/>
+          <w:szCs w:val="24"/>
+        </w:rPr>
+      </w:pPr>
+      <w:r>
+        <w:rPr>
+          <w:sz w:val="24"/>
+          <w:szCs w:val="24"/>
+        </w:rPr>
+        <w:t>Planner como ferramenta de projeto;</w:t>
+      </w:r>
+    </w:p>
+    <w:p>
+      <w:pPr>
+        <w:pStyle w:val="PargrafodaLista"/>
+        <w:numPr>
+          <w:ilvl w:val="0"/>
+          <w:numId w:val="2"/>
+        </w:numPr>
+        <w:rPr>
+          <w:sz w:val="24"/>
+          <w:szCs w:val="24"/>
+        </w:rPr>
+      </w:pPr>
+      <w:r>
+        <w:rPr>
+          <w:sz w:val="24"/>
+          <w:szCs w:val="24"/>
+        </w:rPr>
+        <w:t>Word para desenvolvimento da documentação;</w:t>
+      </w:r>
+    </w:p>
+    <w:p>
+      <w:pPr>
+        <w:pStyle w:val="PargrafodaLista"/>
+        <w:numPr>
+          <w:ilvl w:val="0"/>
+          <w:numId w:val="2"/>
+        </w:numPr>
+        <w:rPr>
+          <w:sz w:val="24"/>
+          <w:szCs w:val="24"/>
+        </w:rPr>
+      </w:pPr>
+      <w:proofErr w:type="spellStart"/>
+      <w:r>
+        <w:rPr>
+          <w:sz w:val="24"/>
+          <w:szCs w:val="24"/>
+        </w:rPr>
+        <w:t>Canva</w:t>
+      </w:r>
+      <w:proofErr w:type="spellEnd"/>
+      <w:r>
+        <w:rPr>
+          <w:sz w:val="24"/>
+          <w:szCs w:val="24"/>
+        </w:rPr>
+        <w:t xml:space="preserve"> para desenvolvimento da apresentação;</w:t>
+      </w:r>
+    </w:p>
+    <w:p>
+      <w:pPr>
+        <w:pStyle w:val="PargrafodaLista"/>
+        <w:numPr>
+          <w:ilvl w:val="0"/>
+          <w:numId w:val="2"/>
+        </w:numPr>
+        <w:rPr>
+          <w:sz w:val="24"/>
+          <w:szCs w:val="24"/>
+        </w:rPr>
+      </w:pPr>
+      <w:proofErr w:type="spellStart"/>
+      <w:r>
+        <w:rPr>
+          <w:sz w:val="24"/>
+          <w:szCs w:val="24"/>
+        </w:rPr>
+        <w:t>Flaticon</w:t>
+      </w:r>
+      <w:proofErr w:type="spellEnd"/>
+      <w:r>
+        <w:rPr>
+          <w:sz w:val="24"/>
+          <w:szCs w:val="24"/>
+        </w:rPr>
+        <w:t xml:space="preserve"> para pesquisa de ícones que deixaram o site mais dinâmico;</w:t>
+      </w:r>
+    </w:p>
+    <w:p>
+      <w:pPr>
+        <w:pStyle w:val="PargrafodaLista"/>
+        <w:numPr>
+          <w:ilvl w:val="0"/>
+          <w:numId w:val="2"/>
+        </w:numPr>
+        <w:rPr>
+          <w:sz w:val="24"/>
+          <w:szCs w:val="24"/>
+        </w:rPr>
+      </w:pPr>
+      <w:r>
+        <w:rPr>
+          <w:sz w:val="24"/>
+          <w:szCs w:val="24"/>
+        </w:rPr>
+        <w:t>Excel para planilha de requisitos;</w:t>
+      </w:r>
     </w:p>
     <w:p>
       <w:pPr>
@@ -838,950 +845,1132 @@
           <w:szCs w:val="28"/>
         </w:rPr>
       </w:pPr>
-      <w:r>
+    </w:p>
+    <w:p>
+      <w:pPr>
         <w:rPr>
           <w:b/>
           <w:bCs/>
           <w:sz w:val="28"/>
           <w:szCs w:val="28"/>
         </w:rPr>
-        <w:t>Requisitos:</w:t>
-      </w:r>
-    </w:p>
-    <w:p>
-      <w:pPr>
-        <w:ind w:firstLine="708"/>
-        <w:rPr>
-          <w:sz w:val="24"/>
-          <w:szCs w:val="24"/>
-        </w:rPr>
-      </w:pPr>
-      <w:r>
-        <w:rPr>
-          <w:b/>
-          <w:bCs/>
-          <w:sz w:val="24"/>
-          <w:szCs w:val="24"/>
-          <w:u w:val="single"/>
-        </w:rPr>
-        <w:t>Essenciais:</w:t>
-      </w:r>
-    </w:p>
-    <w:p>
-      <w:pPr>
-        <w:pStyle w:val="PargrafodaLista"/>
-        <w:numPr>
-          <w:ilvl w:val="0"/>
-          <w:numId w:val="5"/>
-        </w:numPr>
-        <w:rPr>
-          <w:sz w:val="24"/>
-          <w:szCs w:val="24"/>
-        </w:rPr>
-      </w:pPr>
-      <w:r>
-        <w:rPr>
-          <w:sz w:val="24"/>
-          <w:szCs w:val="24"/>
-        </w:rPr>
-        <w:t>Coração no projeto</w:t>
-      </w:r>
-      <w:r>
-        <w:rPr>
-          <w:sz w:val="24"/>
-          <w:szCs w:val="24"/>
-        </w:rPr>
-        <w:t xml:space="preserve"> (valores / inspirações / sentidos)</w:t>
-      </w:r>
-      <w:r>
-        <w:rPr>
-          <w:sz w:val="24"/>
-          <w:szCs w:val="24"/>
-        </w:rPr>
-        <w:t>;</w:t>
-      </w:r>
-    </w:p>
-    <w:p>
-      <w:pPr>
-        <w:pStyle w:val="PargrafodaLista"/>
-        <w:numPr>
-          <w:ilvl w:val="0"/>
-          <w:numId w:val="5"/>
-        </w:numPr>
-        <w:rPr>
-          <w:sz w:val="24"/>
-          <w:szCs w:val="24"/>
-        </w:rPr>
-      </w:pPr>
-      <w:r>
-        <w:rPr>
-          <w:sz w:val="24"/>
-          <w:szCs w:val="24"/>
-        </w:rPr>
-        <w:t>Contexto e sentido para solução;</w:t>
-      </w:r>
-    </w:p>
-    <w:p>
-      <w:pPr>
-        <w:pStyle w:val="PargrafodaLista"/>
-        <w:numPr>
-          <w:ilvl w:val="0"/>
-          <w:numId w:val="5"/>
-        </w:numPr>
-        <w:rPr>
-          <w:sz w:val="24"/>
-          <w:szCs w:val="24"/>
-        </w:rPr>
-      </w:pPr>
-      <w:r>
-        <w:rPr>
-          <w:sz w:val="24"/>
-          <w:szCs w:val="24"/>
-        </w:rPr>
-        <w:t>Especificação Técnica da solução;</w:t>
-      </w:r>
-    </w:p>
-    <w:p>
-      <w:pPr>
-        <w:pStyle w:val="PargrafodaLista"/>
-        <w:numPr>
-          <w:ilvl w:val="0"/>
-          <w:numId w:val="5"/>
-        </w:numPr>
-        <w:rPr>
-          <w:sz w:val="24"/>
-          <w:szCs w:val="24"/>
-        </w:rPr>
-      </w:pPr>
-      <w:r>
-        <w:rPr>
-          <w:sz w:val="24"/>
-          <w:szCs w:val="24"/>
-        </w:rPr>
-        <w:t>Uso da ferramenta de projeto;</w:t>
-      </w:r>
-    </w:p>
-    <w:p>
-      <w:pPr>
-        <w:pStyle w:val="PargrafodaLista"/>
-        <w:numPr>
-          <w:ilvl w:val="0"/>
-          <w:numId w:val="5"/>
-        </w:numPr>
-        <w:rPr>
-          <w:sz w:val="24"/>
-          <w:szCs w:val="24"/>
-        </w:rPr>
-      </w:pPr>
-      <w:r>
-        <w:rPr>
-          <w:sz w:val="24"/>
-          <w:szCs w:val="24"/>
-        </w:rPr>
-        <w:t>Uso da plataforma de versionamento de código;</w:t>
-      </w:r>
-    </w:p>
-    <w:p>
-      <w:pPr>
-        <w:pStyle w:val="PargrafodaLista"/>
-        <w:numPr>
-          <w:ilvl w:val="0"/>
-          <w:numId w:val="5"/>
-        </w:numPr>
-        <w:rPr>
-          <w:sz w:val="24"/>
-          <w:szCs w:val="24"/>
-        </w:rPr>
-      </w:pPr>
-      <w:r>
-        <w:rPr>
-          <w:sz w:val="24"/>
-          <w:szCs w:val="24"/>
-        </w:rPr>
-        <w:t>Backlog do projeto;</w:t>
-      </w:r>
-    </w:p>
-    <w:p>
-      <w:pPr>
-        <w:pStyle w:val="PargrafodaLista"/>
-        <w:numPr>
-          <w:ilvl w:val="0"/>
-          <w:numId w:val="5"/>
-        </w:numPr>
-        <w:rPr>
-          <w:sz w:val="24"/>
-          <w:szCs w:val="24"/>
-        </w:rPr>
-      </w:pPr>
-      <w:r>
-        <w:rPr>
-          <w:sz w:val="24"/>
-          <w:szCs w:val="24"/>
-        </w:rPr>
-        <w:t>Suporte;</w:t>
-      </w:r>
-    </w:p>
-    <w:p>
-      <w:pPr>
-        <w:pStyle w:val="PargrafodaLista"/>
-        <w:numPr>
-          <w:ilvl w:val="0"/>
-          <w:numId w:val="5"/>
-        </w:numPr>
-        <w:rPr>
-          <w:sz w:val="24"/>
-          <w:szCs w:val="24"/>
-        </w:rPr>
-      </w:pPr>
-      <w:r>
-        <w:rPr>
-          <w:sz w:val="24"/>
-          <w:szCs w:val="24"/>
-        </w:rPr>
-        <w:t>HLD / LLD;</w:t>
-      </w:r>
-    </w:p>
-    <w:p>
-      <w:pPr>
-        <w:pStyle w:val="PargrafodaLista"/>
-        <w:numPr>
-          <w:ilvl w:val="0"/>
-          <w:numId w:val="5"/>
-        </w:numPr>
-        <w:rPr>
-          <w:sz w:val="24"/>
-          <w:szCs w:val="24"/>
-        </w:rPr>
-      </w:pPr>
-      <w:r>
-        <w:rPr>
-          <w:sz w:val="24"/>
-          <w:szCs w:val="24"/>
-        </w:rPr>
-        <w:t>Modelo lógico;</w:t>
-      </w:r>
-    </w:p>
-    <w:p>
-      <w:pPr>
-        <w:pStyle w:val="PargrafodaLista"/>
-        <w:numPr>
-          <w:ilvl w:val="0"/>
-          <w:numId w:val="5"/>
-        </w:numPr>
-        <w:rPr>
-          <w:sz w:val="24"/>
-          <w:szCs w:val="24"/>
-        </w:rPr>
-      </w:pPr>
-      <w:r>
-        <w:rPr>
-          <w:sz w:val="24"/>
-          <w:szCs w:val="24"/>
-        </w:rPr>
-        <w:t>Banco de dados;</w:t>
-      </w:r>
-    </w:p>
-    <w:p>
-      <w:pPr>
-        <w:pStyle w:val="PargrafodaLista"/>
-        <w:numPr>
-          <w:ilvl w:val="0"/>
-          <w:numId w:val="5"/>
-        </w:numPr>
-        <w:rPr>
-          <w:sz w:val="24"/>
-          <w:szCs w:val="24"/>
-        </w:rPr>
-      </w:pPr>
-      <w:r>
-        <w:rPr>
-          <w:sz w:val="24"/>
-          <w:szCs w:val="24"/>
-        </w:rPr>
-        <w:t>Site com funcionalidades.</w:t>
-      </w:r>
-    </w:p>
-    <w:p>
-      <w:pPr>
-        <w:ind w:firstLine="708"/>
-        <w:rPr>
-          <w:b/>
-          <w:bCs/>
-          <w:sz w:val="24"/>
-          <w:szCs w:val="24"/>
-          <w:u w:val="single"/>
-        </w:rPr>
-      </w:pPr>
-      <w:r>
-        <w:rPr>
-          <w:b/>
-          <w:bCs/>
-          <w:sz w:val="24"/>
-          <w:szCs w:val="24"/>
-          <w:u w:val="single"/>
-        </w:rPr>
-        <w:t>Importantes:</w:t>
-      </w:r>
-    </w:p>
-    <w:p>
-      <w:pPr>
-        <w:pStyle w:val="PargrafodaLista"/>
-        <w:numPr>
-          <w:ilvl w:val="0"/>
-          <w:numId w:val="5"/>
-        </w:numPr>
-        <w:rPr>
-          <w:sz w:val="24"/>
-          <w:szCs w:val="24"/>
-        </w:rPr>
-      </w:pPr>
-      <w:r>
-        <w:rPr>
-          <w:sz w:val="24"/>
-          <w:szCs w:val="24"/>
-        </w:rPr>
-        <w:t>Logotipo bem estruturado;</w:t>
-      </w:r>
-    </w:p>
-    <w:p>
-      <w:pPr>
-        <w:pStyle w:val="PargrafodaLista"/>
-        <w:numPr>
-          <w:ilvl w:val="0"/>
-          <w:numId w:val="5"/>
-        </w:numPr>
-        <w:rPr>
-          <w:sz w:val="24"/>
-          <w:szCs w:val="24"/>
-        </w:rPr>
-      </w:pPr>
-      <w:r>
-        <w:rPr>
-          <w:sz w:val="24"/>
-          <w:szCs w:val="24"/>
-        </w:rPr>
-        <w:t>Interações e uso das funções aprendidas além da aula;</w:t>
-      </w:r>
-    </w:p>
-    <w:p>
-      <w:pPr>
-        <w:pStyle w:val="PargrafodaLista"/>
-        <w:numPr>
-          <w:ilvl w:val="0"/>
-          <w:numId w:val="5"/>
-        </w:numPr>
-        <w:rPr>
-          <w:sz w:val="24"/>
-          <w:szCs w:val="24"/>
-        </w:rPr>
-      </w:pPr>
-      <w:r>
-        <w:rPr>
-          <w:sz w:val="24"/>
-          <w:szCs w:val="24"/>
-        </w:rPr>
-        <w:t>Apresentação padronizada e dentro do tempo apresentável.</w:t>
-      </w:r>
-    </w:p>
-    <w:p>
-      <w:pPr>
-        <w:ind w:firstLine="708"/>
-        <w:rPr>
-          <w:b/>
-          <w:bCs/>
-          <w:sz w:val="24"/>
-          <w:szCs w:val="24"/>
-          <w:u w:val="single"/>
-        </w:rPr>
-      </w:pPr>
-      <w:r>
-        <w:rPr>
-          <w:b/>
-          <w:bCs/>
-          <w:sz w:val="24"/>
-          <w:szCs w:val="24"/>
-          <w:u w:val="single"/>
-        </w:rPr>
-        <w:t>Desejáveis:</w:t>
-      </w:r>
-    </w:p>
-    <w:p>
-      <w:pPr>
-        <w:pStyle w:val="PargrafodaLista"/>
-        <w:numPr>
-          <w:ilvl w:val="0"/>
-          <w:numId w:val="5"/>
-        </w:numPr>
-        <w:rPr>
-          <w:sz w:val="24"/>
-          <w:szCs w:val="24"/>
-        </w:rPr>
-      </w:pPr>
-      <w:r>
-        <w:rPr>
-          <w:sz w:val="24"/>
-          <w:szCs w:val="24"/>
-        </w:rPr>
-        <w:t>Plataforma de comunicação entre os interessados;</w:t>
-      </w:r>
-    </w:p>
-    <w:p>
-      <w:pPr>
-        <w:pStyle w:val="PargrafodaLista"/>
-        <w:numPr>
-          <w:ilvl w:val="0"/>
-          <w:numId w:val="5"/>
-        </w:numPr>
-        <w:rPr>
-          <w:sz w:val="24"/>
-          <w:szCs w:val="24"/>
-        </w:rPr>
-      </w:pPr>
-      <w:r>
-        <w:rPr>
-          <w:sz w:val="24"/>
-          <w:szCs w:val="24"/>
-        </w:rPr>
-        <w:t xml:space="preserve">Banco de dados com </w:t>
-      </w:r>
-      <w:proofErr w:type="spellStart"/>
-      <w:r>
-        <w:rPr>
-          <w:sz w:val="24"/>
-          <w:szCs w:val="24"/>
-        </w:rPr>
-        <w:t>procidures</w:t>
-      </w:r>
-      <w:proofErr w:type="spellEnd"/>
-      <w:r>
-        <w:rPr>
-          <w:sz w:val="24"/>
-          <w:szCs w:val="24"/>
-        </w:rPr>
-        <w:t>;</w:t>
-      </w:r>
-    </w:p>
-    <w:p>
-      <w:pPr>
-        <w:pStyle w:val="PargrafodaLista"/>
-        <w:numPr>
-          <w:ilvl w:val="0"/>
-          <w:numId w:val="5"/>
-        </w:numPr>
-        <w:rPr>
-          <w:sz w:val="24"/>
-          <w:szCs w:val="24"/>
-        </w:rPr>
-      </w:pPr>
-      <w:r>
-        <w:rPr>
-          <w:sz w:val="24"/>
-          <w:szCs w:val="24"/>
-        </w:rPr>
-        <w:t>Respons</w:t>
-      </w:r>
-      <w:r>
-        <w:rPr>
-          <w:sz w:val="24"/>
-          <w:szCs w:val="24"/>
-        </w:rPr>
-        <w:t>ividade.</w:t>
-      </w:r>
-    </w:p>
-    <w:p>
-      <w:pPr>
-        <w:rPr>
-          <w:sz w:val="24"/>
-          <w:szCs w:val="24"/>
-        </w:rPr>
-      </w:pPr>
-    </w:p>
-    <w:p>
-      <w:pPr>
-        <w:rPr>
-          <w:sz w:val="24"/>
-          <w:szCs w:val="24"/>
-        </w:rPr>
-      </w:pPr>
-    </w:p>
-    <w:p>
-      <w:pPr>
+      </w:pPr>
+      <w:r>
         <w:rPr>
           <w:b/>
           <w:bCs/>
           <w:sz w:val="28"/>
           <w:szCs w:val="28"/>
         </w:rPr>
-      </w:pPr>
-      <w:r>
+        <w:t>Requisitos:</w:t>
+      </w:r>
+    </w:p>
+    <w:p>
+      <w:pPr>
+        <w:ind w:firstLine="708"/>
+        <w:rPr>
+          <w:sz w:val="24"/>
+          <w:szCs w:val="24"/>
+        </w:rPr>
+      </w:pPr>
+      <w:r>
+        <w:rPr>
+          <w:b/>
+          <w:bCs/>
+          <w:sz w:val="24"/>
+          <w:szCs w:val="24"/>
+          <w:u w:val="single"/>
+        </w:rPr>
+        <w:t>Essenciais:</w:t>
+      </w:r>
+    </w:p>
+    <w:p>
+      <w:pPr>
+        <w:pStyle w:val="PargrafodaLista"/>
+        <w:numPr>
+          <w:ilvl w:val="0"/>
+          <w:numId w:val="5"/>
+        </w:numPr>
+        <w:rPr>
+          <w:sz w:val="24"/>
+          <w:szCs w:val="24"/>
+        </w:rPr>
+      </w:pPr>
+      <w:r>
+        <w:rPr>
+          <w:sz w:val="24"/>
+          <w:szCs w:val="24"/>
+        </w:rPr>
+        <w:t>Coração no projeto</w:t>
+      </w:r>
+      <w:r>
+        <w:rPr>
+          <w:sz w:val="24"/>
+          <w:szCs w:val="24"/>
+        </w:rPr>
+        <w:t xml:space="preserve"> (valores / inspirações / sentidos)</w:t>
+      </w:r>
+      <w:r>
+        <w:rPr>
+          <w:sz w:val="24"/>
+          <w:szCs w:val="24"/>
+        </w:rPr>
+        <w:t>;</w:t>
+      </w:r>
+    </w:p>
+    <w:p>
+      <w:pPr>
+        <w:pStyle w:val="PargrafodaLista"/>
+        <w:numPr>
+          <w:ilvl w:val="0"/>
+          <w:numId w:val="5"/>
+        </w:numPr>
+        <w:rPr>
+          <w:sz w:val="24"/>
+          <w:szCs w:val="24"/>
+        </w:rPr>
+      </w:pPr>
+      <w:r>
+        <w:rPr>
+          <w:sz w:val="24"/>
+          <w:szCs w:val="24"/>
+        </w:rPr>
+        <w:t>Contexto e sentido para solução;</w:t>
+      </w:r>
+    </w:p>
+    <w:p>
+      <w:pPr>
+        <w:pStyle w:val="PargrafodaLista"/>
+        <w:numPr>
+          <w:ilvl w:val="0"/>
+          <w:numId w:val="5"/>
+        </w:numPr>
+        <w:rPr>
+          <w:sz w:val="24"/>
+          <w:szCs w:val="24"/>
+        </w:rPr>
+      </w:pPr>
+      <w:r>
+        <w:rPr>
+          <w:sz w:val="24"/>
+          <w:szCs w:val="24"/>
+        </w:rPr>
+        <w:t>Especificação Técnica da solução;</w:t>
+      </w:r>
+    </w:p>
+    <w:p>
+      <w:pPr>
+        <w:pStyle w:val="PargrafodaLista"/>
+        <w:numPr>
+          <w:ilvl w:val="0"/>
+          <w:numId w:val="5"/>
+        </w:numPr>
+        <w:rPr>
+          <w:sz w:val="24"/>
+          <w:szCs w:val="24"/>
+        </w:rPr>
+      </w:pPr>
+      <w:r>
+        <w:rPr>
+          <w:sz w:val="24"/>
+          <w:szCs w:val="24"/>
+        </w:rPr>
+        <w:t>Uso da ferramenta de projeto;</w:t>
+      </w:r>
+    </w:p>
+    <w:p>
+      <w:pPr>
+        <w:pStyle w:val="PargrafodaLista"/>
+        <w:numPr>
+          <w:ilvl w:val="0"/>
+          <w:numId w:val="5"/>
+        </w:numPr>
+        <w:rPr>
+          <w:sz w:val="24"/>
+          <w:szCs w:val="24"/>
+        </w:rPr>
+      </w:pPr>
+      <w:r>
+        <w:rPr>
+          <w:sz w:val="24"/>
+          <w:szCs w:val="24"/>
+        </w:rPr>
+        <w:t>Uso da plataforma de versionamento de código;</w:t>
+      </w:r>
+    </w:p>
+    <w:p>
+      <w:pPr>
+        <w:pStyle w:val="PargrafodaLista"/>
+        <w:numPr>
+          <w:ilvl w:val="0"/>
+          <w:numId w:val="5"/>
+        </w:numPr>
+        <w:rPr>
+          <w:sz w:val="24"/>
+          <w:szCs w:val="24"/>
+        </w:rPr>
+      </w:pPr>
+      <w:r>
+        <w:rPr>
+          <w:sz w:val="24"/>
+          <w:szCs w:val="24"/>
+        </w:rPr>
+        <w:t>Backlog do projeto;</w:t>
+      </w:r>
+    </w:p>
+    <w:p>
+      <w:pPr>
+        <w:pStyle w:val="PargrafodaLista"/>
+        <w:numPr>
+          <w:ilvl w:val="0"/>
+          <w:numId w:val="5"/>
+        </w:numPr>
+        <w:rPr>
+          <w:sz w:val="24"/>
+          <w:szCs w:val="24"/>
+        </w:rPr>
+      </w:pPr>
+      <w:r>
+        <w:rPr>
+          <w:sz w:val="24"/>
+          <w:szCs w:val="24"/>
+        </w:rPr>
+        <w:t>Suporte;</w:t>
+      </w:r>
+    </w:p>
+    <w:p>
+      <w:pPr>
+        <w:pStyle w:val="PargrafodaLista"/>
+        <w:numPr>
+          <w:ilvl w:val="0"/>
+          <w:numId w:val="5"/>
+        </w:numPr>
+        <w:rPr>
+          <w:sz w:val="24"/>
+          <w:szCs w:val="24"/>
+        </w:rPr>
+      </w:pPr>
+      <w:r>
+        <w:rPr>
+          <w:sz w:val="24"/>
+          <w:szCs w:val="24"/>
+        </w:rPr>
+        <w:t>HLD / LLD;</w:t>
+      </w:r>
+    </w:p>
+    <w:p>
+      <w:pPr>
+        <w:pStyle w:val="PargrafodaLista"/>
+        <w:numPr>
+          <w:ilvl w:val="0"/>
+          <w:numId w:val="5"/>
+        </w:numPr>
+        <w:rPr>
+          <w:sz w:val="24"/>
+          <w:szCs w:val="24"/>
+        </w:rPr>
+      </w:pPr>
+      <w:r>
+        <w:rPr>
+          <w:sz w:val="24"/>
+          <w:szCs w:val="24"/>
+        </w:rPr>
+        <w:t>Modelo lógico;</w:t>
+      </w:r>
+    </w:p>
+    <w:p>
+      <w:pPr>
+        <w:pStyle w:val="PargrafodaLista"/>
+        <w:numPr>
+          <w:ilvl w:val="0"/>
+          <w:numId w:val="5"/>
+        </w:numPr>
+        <w:rPr>
+          <w:sz w:val="24"/>
+          <w:szCs w:val="24"/>
+        </w:rPr>
+      </w:pPr>
+      <w:r>
+        <w:rPr>
+          <w:sz w:val="24"/>
+          <w:szCs w:val="24"/>
+        </w:rPr>
+        <w:t>Banco de dados;</w:t>
+      </w:r>
+    </w:p>
+    <w:p>
+      <w:pPr>
+        <w:pStyle w:val="PargrafodaLista"/>
+        <w:numPr>
+          <w:ilvl w:val="0"/>
+          <w:numId w:val="5"/>
+        </w:numPr>
+        <w:rPr>
+          <w:sz w:val="24"/>
+          <w:szCs w:val="24"/>
+        </w:rPr>
+      </w:pPr>
+      <w:r>
+        <w:rPr>
+          <w:sz w:val="24"/>
+          <w:szCs w:val="24"/>
+        </w:rPr>
+        <w:t>Site com funcionalidades.</w:t>
+      </w:r>
+    </w:p>
+    <w:p>
+      <w:pPr>
+        <w:ind w:firstLine="708"/>
+        <w:rPr>
+          <w:b/>
+          <w:bCs/>
+          <w:sz w:val="24"/>
+          <w:szCs w:val="24"/>
+          <w:u w:val="single"/>
+        </w:rPr>
+      </w:pPr>
+      <w:r>
+        <w:rPr>
+          <w:b/>
+          <w:bCs/>
+          <w:sz w:val="24"/>
+          <w:szCs w:val="24"/>
+          <w:u w:val="single"/>
+        </w:rPr>
+        <w:t>Importantes:</w:t>
+      </w:r>
+    </w:p>
+    <w:p>
+      <w:pPr>
+        <w:pStyle w:val="PargrafodaLista"/>
+        <w:numPr>
+          <w:ilvl w:val="0"/>
+          <w:numId w:val="5"/>
+        </w:numPr>
+        <w:rPr>
+          <w:sz w:val="24"/>
+          <w:szCs w:val="24"/>
+        </w:rPr>
+      </w:pPr>
+      <w:r>
+        <w:rPr>
+          <w:sz w:val="24"/>
+          <w:szCs w:val="24"/>
+        </w:rPr>
+        <w:t>Logotipo bem estruturado;</w:t>
+      </w:r>
+    </w:p>
+    <w:p>
+      <w:pPr>
+        <w:pStyle w:val="PargrafodaLista"/>
+        <w:numPr>
+          <w:ilvl w:val="0"/>
+          <w:numId w:val="5"/>
+        </w:numPr>
+        <w:rPr>
+          <w:sz w:val="24"/>
+          <w:szCs w:val="24"/>
+        </w:rPr>
+      </w:pPr>
+      <w:r>
+        <w:rPr>
+          <w:sz w:val="24"/>
+          <w:szCs w:val="24"/>
+        </w:rPr>
+        <w:t>Interações e uso das funções aprendidas além da aula;</w:t>
+      </w:r>
+    </w:p>
+    <w:p>
+      <w:pPr>
+        <w:pStyle w:val="PargrafodaLista"/>
+        <w:numPr>
+          <w:ilvl w:val="0"/>
+          <w:numId w:val="5"/>
+        </w:numPr>
+        <w:rPr>
+          <w:sz w:val="24"/>
+          <w:szCs w:val="24"/>
+        </w:rPr>
+      </w:pPr>
+      <w:r>
+        <w:rPr>
+          <w:sz w:val="24"/>
+          <w:szCs w:val="24"/>
+        </w:rPr>
+        <w:t>Apresentação padronizada e dentro do tempo apresentável.</w:t>
+      </w:r>
+    </w:p>
+    <w:p>
+      <w:pPr>
+        <w:ind w:firstLine="708"/>
+        <w:rPr>
+          <w:b/>
+          <w:bCs/>
+          <w:sz w:val="24"/>
+          <w:szCs w:val="24"/>
+          <w:u w:val="single"/>
+        </w:rPr>
+      </w:pPr>
+      <w:r>
+        <w:rPr>
+          <w:b/>
+          <w:bCs/>
+          <w:sz w:val="24"/>
+          <w:szCs w:val="24"/>
+          <w:u w:val="single"/>
+        </w:rPr>
+        <w:t>Desejáveis:</w:t>
+      </w:r>
+    </w:p>
+    <w:p>
+      <w:pPr>
+        <w:pStyle w:val="PargrafodaLista"/>
+        <w:numPr>
+          <w:ilvl w:val="0"/>
+          <w:numId w:val="5"/>
+        </w:numPr>
+        <w:rPr>
+          <w:sz w:val="24"/>
+          <w:szCs w:val="24"/>
+        </w:rPr>
+      </w:pPr>
+      <w:r>
+        <w:rPr>
+          <w:sz w:val="24"/>
+          <w:szCs w:val="24"/>
+        </w:rPr>
+        <w:t>Plataforma de comunicação entre os interessados;</w:t>
+      </w:r>
+    </w:p>
+    <w:p>
+      <w:pPr>
+        <w:pStyle w:val="PargrafodaLista"/>
+        <w:numPr>
+          <w:ilvl w:val="0"/>
+          <w:numId w:val="5"/>
+        </w:numPr>
+        <w:rPr>
+          <w:sz w:val="24"/>
+          <w:szCs w:val="24"/>
+        </w:rPr>
+      </w:pPr>
+      <w:r>
+        <w:rPr>
+          <w:sz w:val="24"/>
+          <w:szCs w:val="24"/>
+        </w:rPr>
+        <w:t xml:space="preserve">Banco de dados com </w:t>
+      </w:r>
+      <w:proofErr w:type="spellStart"/>
+      <w:r>
+        <w:rPr>
+          <w:sz w:val="24"/>
+          <w:szCs w:val="24"/>
+        </w:rPr>
+        <w:t>procidures</w:t>
+      </w:r>
+      <w:proofErr w:type="spellEnd"/>
+      <w:r>
+        <w:rPr>
+          <w:sz w:val="24"/>
+          <w:szCs w:val="24"/>
+        </w:rPr>
+        <w:t>;</w:t>
+      </w:r>
+    </w:p>
+    <w:p>
+      <w:pPr>
+        <w:pStyle w:val="PargrafodaLista"/>
+        <w:numPr>
+          <w:ilvl w:val="0"/>
+          <w:numId w:val="5"/>
+        </w:numPr>
+        <w:rPr>
+          <w:sz w:val="24"/>
+          <w:szCs w:val="24"/>
+        </w:rPr>
+      </w:pPr>
+      <w:r>
+        <w:rPr>
+          <w:sz w:val="24"/>
+          <w:szCs w:val="24"/>
+        </w:rPr>
+        <w:t>Respons</w:t>
+      </w:r>
+      <w:r>
+        <w:rPr>
+          <w:sz w:val="24"/>
+          <w:szCs w:val="24"/>
+        </w:rPr>
+        <w:t>ividade.</w:t>
+      </w:r>
+    </w:p>
+    <w:p>
+      <w:pPr>
+        <w:rPr>
+          <w:sz w:val="24"/>
+          <w:szCs w:val="24"/>
+        </w:rPr>
+      </w:pPr>
+    </w:p>
+    <w:p>
+      <w:pPr>
+        <w:rPr>
+          <w:sz w:val="24"/>
+          <w:szCs w:val="24"/>
+        </w:rPr>
+      </w:pPr>
+    </w:p>
+    <w:p>
+      <w:pPr>
         <w:rPr>
           <w:b/>
           <w:bCs/>
           <w:sz w:val="28"/>
           <w:szCs w:val="28"/>
         </w:rPr>
-        <w:lastRenderedPageBreak/>
-        <w:t>Sustentação:</w:t>
-      </w:r>
-    </w:p>
-    <w:p>
-      <w:pPr>
-        <w:pStyle w:val="PargrafodaLista"/>
-        <w:numPr>
-          <w:ilvl w:val="0"/>
-          <w:numId w:val="6"/>
-        </w:numPr>
-        <w:rPr>
-          <w:sz w:val="24"/>
-          <w:szCs w:val="24"/>
-        </w:rPr>
-      </w:pPr>
-      <w:r>
-        <w:rPr>
-          <w:sz w:val="24"/>
-          <w:szCs w:val="24"/>
-        </w:rPr>
-        <w:t>O cliente poderá entrar em contato com a equipe de manutenção do site para relatar qualquer problema;</w:t>
-      </w:r>
-    </w:p>
-    <w:p>
-      <w:pPr>
-        <w:pStyle w:val="PargrafodaLista"/>
-        <w:numPr>
-          <w:ilvl w:val="0"/>
-          <w:numId w:val="6"/>
-        </w:numPr>
-        <w:rPr>
-          <w:sz w:val="24"/>
-          <w:szCs w:val="24"/>
-        </w:rPr>
-      </w:pPr>
-      <w:r>
-        <w:rPr>
-          <w:sz w:val="24"/>
-          <w:szCs w:val="24"/>
-        </w:rPr>
-        <w:t>Os backups serão realizados periodicamente para a segurança dos dados;</w:t>
-      </w:r>
-    </w:p>
-    <w:p>
-      <w:pPr>
-        <w:pStyle w:val="PargrafodaLista"/>
-        <w:numPr>
-          <w:ilvl w:val="0"/>
-          <w:numId w:val="6"/>
-        </w:numPr>
-        <w:rPr>
-          <w:sz w:val="24"/>
-          <w:szCs w:val="24"/>
-        </w:rPr>
-      </w:pPr>
-      <w:proofErr w:type="spellStart"/>
-      <w:r>
-        <w:rPr>
-          <w:sz w:val="24"/>
-          <w:szCs w:val="24"/>
-        </w:rPr>
-        <w:t>Procidures</w:t>
-      </w:r>
-      <w:proofErr w:type="spellEnd"/>
-      <w:r>
-        <w:rPr>
-          <w:sz w:val="24"/>
-          <w:szCs w:val="24"/>
-        </w:rPr>
-        <w:t xml:space="preserve"> serão implementadas no Banco de Dados </w:t>
-      </w:r>
-      <w:proofErr w:type="gramStart"/>
-      <w:r>
-        <w:rPr>
-          <w:sz w:val="24"/>
-          <w:szCs w:val="24"/>
-        </w:rPr>
-        <w:t>afim</w:t>
-      </w:r>
-      <w:proofErr w:type="gramEnd"/>
-      <w:r>
-        <w:rPr>
-          <w:sz w:val="24"/>
-          <w:szCs w:val="24"/>
-        </w:rPr>
-        <w:t xml:space="preserve"> de dar uma segurança maior relacionada aos dados de cadastro do cliente.</w:t>
-      </w:r>
-    </w:p>
-    <w:p>
-      <w:pPr>
-        <w:rPr>
-          <w:sz w:val="24"/>
-          <w:szCs w:val="24"/>
-        </w:rPr>
-      </w:pPr>
-    </w:p>
-    <w:p>
-      <w:pPr>
+      </w:pPr>
+      <w:r>
         <w:rPr>
           <w:b/>
           <w:bCs/>
           <w:sz w:val="28"/>
           <w:szCs w:val="28"/>
         </w:rPr>
-      </w:pPr>
-      <w:r>
+        <w:lastRenderedPageBreak/>
+        <w:t>Sustentação:</w:t>
+      </w:r>
+    </w:p>
+    <w:p>
+      <w:pPr>
+        <w:pStyle w:val="PargrafodaLista"/>
+        <w:numPr>
+          <w:ilvl w:val="0"/>
+          <w:numId w:val="6"/>
+        </w:numPr>
+        <w:rPr>
+          <w:sz w:val="24"/>
+          <w:szCs w:val="24"/>
+        </w:rPr>
+      </w:pPr>
+      <w:r>
+        <w:rPr>
+          <w:sz w:val="24"/>
+          <w:szCs w:val="24"/>
+        </w:rPr>
+        <w:t>O cliente poderá entrar em contato com a equipe de manutenção do site para relatar qualquer problema;</w:t>
+      </w:r>
+    </w:p>
+    <w:p>
+      <w:pPr>
+        <w:pStyle w:val="PargrafodaLista"/>
+        <w:numPr>
+          <w:ilvl w:val="0"/>
+          <w:numId w:val="6"/>
+        </w:numPr>
+        <w:rPr>
+          <w:sz w:val="24"/>
+          <w:szCs w:val="24"/>
+        </w:rPr>
+      </w:pPr>
+      <w:r>
+        <w:rPr>
+          <w:sz w:val="24"/>
+          <w:szCs w:val="24"/>
+        </w:rPr>
+        <w:t>Os backups serão realizados periodicamente para a segurança dos dados;</w:t>
+      </w:r>
+    </w:p>
+    <w:p>
+      <w:pPr>
+        <w:pStyle w:val="PargrafodaLista"/>
+        <w:numPr>
+          <w:ilvl w:val="0"/>
+          <w:numId w:val="6"/>
+        </w:numPr>
+        <w:rPr>
+          <w:sz w:val="24"/>
+          <w:szCs w:val="24"/>
+        </w:rPr>
+      </w:pPr>
+      <w:proofErr w:type="spellStart"/>
+      <w:r>
+        <w:rPr>
+          <w:sz w:val="24"/>
+          <w:szCs w:val="24"/>
+        </w:rPr>
+        <w:t>Procidures</w:t>
+      </w:r>
+      <w:proofErr w:type="spellEnd"/>
+      <w:r>
+        <w:rPr>
+          <w:sz w:val="24"/>
+          <w:szCs w:val="24"/>
+        </w:rPr>
+        <w:t xml:space="preserve"> serão implementadas no Banco de Dados afim de dar uma segurança maior relacionada aos dados de cadastro do cliente.</w:t>
+      </w:r>
+    </w:p>
+    <w:p>
+      <w:pPr>
+        <w:rPr>
+          <w:sz w:val="24"/>
+          <w:szCs w:val="24"/>
+        </w:rPr>
+      </w:pPr>
+    </w:p>
+    <w:p>
+      <w:pPr>
         <w:rPr>
           <w:b/>
           <w:bCs/>
           <w:sz w:val="28"/>
           <w:szCs w:val="28"/>
         </w:rPr>
-        <w:t>Marcos do projeto:</w:t>
-      </w:r>
-    </w:p>
-    <w:p>
-      <w:pPr>
-        <w:pStyle w:val="PargrafodaLista"/>
-        <w:numPr>
-          <w:ilvl w:val="0"/>
-          <w:numId w:val="7"/>
-        </w:numPr>
-        <w:rPr>
-          <w:sz w:val="24"/>
-          <w:szCs w:val="24"/>
-        </w:rPr>
-      </w:pPr>
-      <w:r>
-        <w:rPr>
-          <w:sz w:val="24"/>
-          <w:szCs w:val="24"/>
-        </w:rPr>
-        <w:t>Procura de inspirações para o projeto;</w:t>
-      </w:r>
-      <w:r>
-        <w:rPr>
-          <w:sz w:val="24"/>
-          <w:szCs w:val="24"/>
-        </w:rPr>
-        <w:tab/>
-      </w:r>
-      <w:r>
-        <w:rPr>
-          <w:sz w:val="24"/>
-          <w:szCs w:val="24"/>
-        </w:rPr>
-        <w:tab/>
-      </w:r>
-      <w:r>
-        <w:rPr>
-          <w:sz w:val="24"/>
-          <w:szCs w:val="24"/>
-        </w:rPr>
-        <w:tab/>
-      </w:r>
-      <w:r>
-        <w:rPr>
-          <w:sz w:val="24"/>
-          <w:szCs w:val="24"/>
-        </w:rPr>
-        <w:tab/>
-        <w:t>[29/04]</w:t>
-      </w:r>
-    </w:p>
-    <w:p>
-      <w:pPr>
-        <w:pStyle w:val="PargrafodaLista"/>
-        <w:numPr>
-          <w:ilvl w:val="0"/>
-          <w:numId w:val="7"/>
-        </w:numPr>
-        <w:rPr>
-          <w:sz w:val="24"/>
-          <w:szCs w:val="24"/>
-        </w:rPr>
-      </w:pPr>
-      <w:r>
-        <w:rPr>
-          <w:sz w:val="24"/>
-          <w:szCs w:val="24"/>
-        </w:rPr>
-        <w:t>Criação do repositório para versionamento de código;</w:t>
-      </w:r>
-      <w:r>
-        <w:rPr>
-          <w:sz w:val="24"/>
-          <w:szCs w:val="24"/>
-        </w:rPr>
-        <w:tab/>
-      </w:r>
-      <w:r>
-        <w:rPr>
-          <w:sz w:val="24"/>
-          <w:szCs w:val="24"/>
-        </w:rPr>
-        <w:tab/>
-        <w:t>[29/04]</w:t>
-      </w:r>
-    </w:p>
-    <w:p>
-      <w:pPr>
-        <w:pStyle w:val="PargrafodaLista"/>
-        <w:numPr>
-          <w:ilvl w:val="0"/>
-          <w:numId w:val="7"/>
-        </w:numPr>
-        <w:rPr>
-          <w:sz w:val="24"/>
-          <w:szCs w:val="24"/>
-        </w:rPr>
-      </w:pPr>
-      <w:r>
-        <w:rPr>
-          <w:sz w:val="24"/>
-          <w:szCs w:val="24"/>
-        </w:rPr>
-        <w:t>Criação inicial do cabeçalho do projeto;</w:t>
-      </w:r>
-      <w:r>
-        <w:rPr>
-          <w:sz w:val="24"/>
-          <w:szCs w:val="24"/>
-        </w:rPr>
-        <w:tab/>
-      </w:r>
-      <w:r>
-        <w:rPr>
-          <w:sz w:val="24"/>
-          <w:szCs w:val="24"/>
-        </w:rPr>
-        <w:tab/>
-      </w:r>
-      <w:r>
-        <w:rPr>
-          <w:sz w:val="24"/>
-          <w:szCs w:val="24"/>
-        </w:rPr>
-        <w:tab/>
-      </w:r>
-      <w:r>
-        <w:rPr>
-          <w:sz w:val="24"/>
-          <w:szCs w:val="24"/>
-        </w:rPr>
-        <w:tab/>
-        <w:t>[30/04]</w:t>
-      </w:r>
-    </w:p>
-    <w:p>
-      <w:pPr>
-        <w:pStyle w:val="PargrafodaLista"/>
-        <w:numPr>
-          <w:ilvl w:val="0"/>
-          <w:numId w:val="7"/>
-        </w:numPr>
-        <w:rPr>
-          <w:sz w:val="24"/>
-          <w:szCs w:val="24"/>
-        </w:rPr>
-      </w:pPr>
-      <w:r>
-        <w:rPr>
-          <w:sz w:val="24"/>
-          <w:szCs w:val="24"/>
-        </w:rPr>
-        <w:t>Criação do Backlog do projeto;</w:t>
-      </w:r>
-      <w:r>
-        <w:rPr>
-          <w:sz w:val="24"/>
-          <w:szCs w:val="24"/>
-        </w:rPr>
-        <w:tab/>
-      </w:r>
-      <w:r>
-        <w:rPr>
-          <w:sz w:val="24"/>
-          <w:szCs w:val="24"/>
-        </w:rPr>
-        <w:tab/>
-      </w:r>
-      <w:r>
-        <w:rPr>
-          <w:sz w:val="24"/>
-          <w:szCs w:val="24"/>
-        </w:rPr>
-        <w:tab/>
-      </w:r>
-      <w:r>
-        <w:rPr>
-          <w:sz w:val="24"/>
-          <w:szCs w:val="24"/>
-        </w:rPr>
-        <w:tab/>
-      </w:r>
-      <w:r>
-        <w:rPr>
-          <w:sz w:val="24"/>
-          <w:szCs w:val="24"/>
-        </w:rPr>
-        <w:tab/>
-        <w:t>[03/05]</w:t>
-      </w:r>
-    </w:p>
-    <w:p>
-      <w:pPr>
-        <w:pStyle w:val="PargrafodaLista"/>
-        <w:numPr>
-          <w:ilvl w:val="0"/>
-          <w:numId w:val="7"/>
-        </w:numPr>
-        <w:rPr>
-          <w:sz w:val="24"/>
-          <w:szCs w:val="24"/>
-        </w:rPr>
-      </w:pPr>
-      <w:r>
-        <w:rPr>
-          <w:sz w:val="24"/>
-          <w:szCs w:val="24"/>
-        </w:rPr>
-        <w:t>Desenvolvimento da ferramenta de projeto;</w:t>
-      </w:r>
-      <w:r>
-        <w:rPr>
-          <w:sz w:val="24"/>
-          <w:szCs w:val="24"/>
-        </w:rPr>
-        <w:tab/>
-      </w:r>
-      <w:r>
-        <w:rPr>
-          <w:sz w:val="24"/>
-          <w:szCs w:val="24"/>
-        </w:rPr>
-        <w:tab/>
-      </w:r>
-      <w:r>
-        <w:rPr>
-          <w:sz w:val="24"/>
-          <w:szCs w:val="24"/>
-        </w:rPr>
-        <w:tab/>
-        <w:t>[04/05]</w:t>
-      </w:r>
-    </w:p>
-    <w:p>
-      <w:pPr>
-        <w:pStyle w:val="PargrafodaLista"/>
-        <w:numPr>
-          <w:ilvl w:val="0"/>
-          <w:numId w:val="7"/>
-        </w:numPr>
-        <w:rPr>
-          <w:sz w:val="24"/>
-          <w:szCs w:val="24"/>
-        </w:rPr>
-      </w:pPr>
-      <w:r>
-        <w:rPr>
-          <w:sz w:val="24"/>
-          <w:szCs w:val="24"/>
-        </w:rPr>
-        <w:t>Desenvolvimento inicial da documentação do projeto;</w:t>
-      </w:r>
-      <w:r>
-        <w:rPr>
-          <w:sz w:val="24"/>
-          <w:szCs w:val="24"/>
-        </w:rPr>
-        <w:tab/>
-      </w:r>
-      <w:r>
-        <w:rPr>
-          <w:sz w:val="24"/>
-          <w:szCs w:val="24"/>
-        </w:rPr>
-        <w:tab/>
-        <w:t>[04/05]</w:t>
-      </w:r>
-    </w:p>
-    <w:p>
-      <w:pPr>
-        <w:pStyle w:val="PargrafodaLista"/>
-        <w:numPr>
-          <w:ilvl w:val="0"/>
-          <w:numId w:val="7"/>
-        </w:numPr>
-        <w:rPr>
-          <w:sz w:val="24"/>
-          <w:szCs w:val="24"/>
-        </w:rPr>
-      </w:pPr>
-      <w:r>
-        <w:rPr>
-          <w:sz w:val="24"/>
-          <w:szCs w:val="24"/>
-        </w:rPr>
-        <w:t>Desenvolvimento inicial do index;</w:t>
-      </w:r>
-      <w:r>
-        <w:rPr>
-          <w:sz w:val="24"/>
-          <w:szCs w:val="24"/>
-        </w:rPr>
-        <w:tab/>
-      </w:r>
-      <w:r>
-        <w:rPr>
-          <w:sz w:val="24"/>
-          <w:szCs w:val="24"/>
-        </w:rPr>
-        <w:tab/>
-      </w:r>
-      <w:r>
-        <w:rPr>
-          <w:sz w:val="24"/>
-          <w:szCs w:val="24"/>
-        </w:rPr>
-        <w:tab/>
-      </w:r>
-      <w:r>
-        <w:rPr>
-          <w:sz w:val="24"/>
-          <w:szCs w:val="24"/>
-        </w:rPr>
-        <w:tab/>
-      </w:r>
-      <w:r>
-        <w:rPr>
-          <w:sz w:val="24"/>
-          <w:szCs w:val="24"/>
-        </w:rPr>
-        <w:tab/>
-        <w:t>[05/05]</w:t>
-      </w:r>
-    </w:p>
-    <w:p>
-      <w:pPr>
-        <w:rPr>
-          <w:sz w:val="24"/>
-          <w:szCs w:val="24"/>
-        </w:rPr>
-      </w:pPr>
-    </w:p>
-    <w:p>
-      <w:pPr>
+      </w:pPr>
+      <w:r>
         <w:rPr>
           <w:b/>
           <w:bCs/>
           <w:sz w:val="28"/>
           <w:szCs w:val="28"/>
         </w:rPr>
-      </w:pPr>
-      <w:r>
+        <w:t>Marcos do projeto:</w:t>
+      </w:r>
+    </w:p>
+    <w:p>
+      <w:pPr>
+        <w:pStyle w:val="PargrafodaLista"/>
+        <w:numPr>
+          <w:ilvl w:val="0"/>
+          <w:numId w:val="7"/>
+        </w:numPr>
+        <w:rPr>
+          <w:sz w:val="24"/>
+          <w:szCs w:val="24"/>
+        </w:rPr>
+      </w:pPr>
+      <w:r>
+        <w:rPr>
+          <w:sz w:val="24"/>
+          <w:szCs w:val="24"/>
+        </w:rPr>
+        <w:t>Procura de inspirações para o projeto;</w:t>
+      </w:r>
+      <w:r>
+        <w:rPr>
+          <w:sz w:val="24"/>
+          <w:szCs w:val="24"/>
+        </w:rPr>
+        <w:tab/>
+      </w:r>
+      <w:r>
+        <w:rPr>
+          <w:sz w:val="24"/>
+          <w:szCs w:val="24"/>
+        </w:rPr>
+        <w:tab/>
+      </w:r>
+      <w:r>
+        <w:rPr>
+          <w:sz w:val="24"/>
+          <w:szCs w:val="24"/>
+        </w:rPr>
+        <w:tab/>
+      </w:r>
+      <w:r>
+        <w:rPr>
+          <w:sz w:val="24"/>
+          <w:szCs w:val="24"/>
+        </w:rPr>
+        <w:tab/>
+        <w:t>[29/04]</w:t>
+      </w:r>
+    </w:p>
+    <w:p>
+      <w:pPr>
+        <w:pStyle w:val="PargrafodaLista"/>
+        <w:numPr>
+          <w:ilvl w:val="0"/>
+          <w:numId w:val="7"/>
+        </w:numPr>
+        <w:rPr>
+          <w:sz w:val="24"/>
+          <w:szCs w:val="24"/>
+        </w:rPr>
+      </w:pPr>
+      <w:r>
+        <w:rPr>
+          <w:sz w:val="24"/>
+          <w:szCs w:val="24"/>
+        </w:rPr>
+        <w:t>Criação do repositório para versionamento de código;</w:t>
+      </w:r>
+      <w:r>
+        <w:rPr>
+          <w:sz w:val="24"/>
+          <w:szCs w:val="24"/>
+        </w:rPr>
+        <w:tab/>
+      </w:r>
+      <w:r>
+        <w:rPr>
+          <w:sz w:val="24"/>
+          <w:szCs w:val="24"/>
+        </w:rPr>
+        <w:tab/>
+        <w:t>[29/04]</w:t>
+      </w:r>
+    </w:p>
+    <w:p>
+      <w:pPr>
+        <w:pStyle w:val="PargrafodaLista"/>
+        <w:numPr>
+          <w:ilvl w:val="0"/>
+          <w:numId w:val="7"/>
+        </w:numPr>
+        <w:rPr>
+          <w:sz w:val="24"/>
+          <w:szCs w:val="24"/>
+        </w:rPr>
+      </w:pPr>
+      <w:r>
+        <w:rPr>
+          <w:sz w:val="24"/>
+          <w:szCs w:val="24"/>
+        </w:rPr>
+        <w:t>Criação inicial do cabeçalho do projeto;</w:t>
+      </w:r>
+      <w:r>
+        <w:rPr>
+          <w:sz w:val="24"/>
+          <w:szCs w:val="24"/>
+        </w:rPr>
+        <w:tab/>
+      </w:r>
+      <w:r>
+        <w:rPr>
+          <w:sz w:val="24"/>
+          <w:szCs w:val="24"/>
+        </w:rPr>
+        <w:tab/>
+      </w:r>
+      <w:r>
+        <w:rPr>
+          <w:sz w:val="24"/>
+          <w:szCs w:val="24"/>
+        </w:rPr>
+        <w:tab/>
+      </w:r>
+      <w:r>
+        <w:rPr>
+          <w:sz w:val="24"/>
+          <w:szCs w:val="24"/>
+        </w:rPr>
+        <w:tab/>
+        <w:t>[30/04]</w:t>
+      </w:r>
+    </w:p>
+    <w:p>
+      <w:pPr>
+        <w:pStyle w:val="PargrafodaLista"/>
+        <w:numPr>
+          <w:ilvl w:val="0"/>
+          <w:numId w:val="7"/>
+        </w:numPr>
+        <w:rPr>
+          <w:sz w:val="24"/>
+          <w:szCs w:val="24"/>
+        </w:rPr>
+      </w:pPr>
+      <w:r>
+        <w:rPr>
+          <w:sz w:val="24"/>
+          <w:szCs w:val="24"/>
+        </w:rPr>
+        <w:t>Criação do Backlog do projeto;</w:t>
+      </w:r>
+      <w:r>
+        <w:rPr>
+          <w:sz w:val="24"/>
+          <w:szCs w:val="24"/>
+        </w:rPr>
+        <w:tab/>
+      </w:r>
+      <w:r>
+        <w:rPr>
+          <w:sz w:val="24"/>
+          <w:szCs w:val="24"/>
+        </w:rPr>
+        <w:tab/>
+      </w:r>
+      <w:r>
+        <w:rPr>
+          <w:sz w:val="24"/>
+          <w:szCs w:val="24"/>
+        </w:rPr>
+        <w:tab/>
+      </w:r>
+      <w:r>
+        <w:rPr>
+          <w:sz w:val="24"/>
+          <w:szCs w:val="24"/>
+        </w:rPr>
+        <w:tab/>
+      </w:r>
+      <w:r>
+        <w:rPr>
+          <w:sz w:val="24"/>
+          <w:szCs w:val="24"/>
+        </w:rPr>
+        <w:tab/>
+        <w:t>[03/05]</w:t>
+      </w:r>
+    </w:p>
+    <w:p>
+      <w:pPr>
+        <w:pStyle w:val="PargrafodaLista"/>
+        <w:numPr>
+          <w:ilvl w:val="0"/>
+          <w:numId w:val="7"/>
+        </w:numPr>
+        <w:rPr>
+          <w:sz w:val="24"/>
+          <w:szCs w:val="24"/>
+        </w:rPr>
+      </w:pPr>
+      <w:r>
+        <w:rPr>
+          <w:sz w:val="24"/>
+          <w:szCs w:val="24"/>
+        </w:rPr>
+        <w:t>Desenvolvimento da ferramenta de projeto;</w:t>
+      </w:r>
+      <w:r>
+        <w:rPr>
+          <w:sz w:val="24"/>
+          <w:szCs w:val="24"/>
+        </w:rPr>
+        <w:tab/>
+      </w:r>
+      <w:r>
+        <w:rPr>
+          <w:sz w:val="24"/>
+          <w:szCs w:val="24"/>
+        </w:rPr>
+        <w:tab/>
+      </w:r>
+      <w:r>
+        <w:rPr>
+          <w:sz w:val="24"/>
+          <w:szCs w:val="24"/>
+        </w:rPr>
+        <w:tab/>
+        <w:t>[04/05]</w:t>
+      </w:r>
+    </w:p>
+    <w:p>
+      <w:pPr>
+        <w:pStyle w:val="PargrafodaLista"/>
+        <w:numPr>
+          <w:ilvl w:val="0"/>
+          <w:numId w:val="7"/>
+        </w:numPr>
+        <w:rPr>
+          <w:sz w:val="24"/>
+          <w:szCs w:val="24"/>
+        </w:rPr>
+      </w:pPr>
+      <w:r>
+        <w:rPr>
+          <w:sz w:val="24"/>
+          <w:szCs w:val="24"/>
+        </w:rPr>
+        <w:t>Desenvolvimento inicial da documentação do projeto;</w:t>
+      </w:r>
+      <w:r>
+        <w:rPr>
+          <w:sz w:val="24"/>
+          <w:szCs w:val="24"/>
+        </w:rPr>
+        <w:tab/>
+      </w:r>
+      <w:r>
+        <w:rPr>
+          <w:sz w:val="24"/>
+          <w:szCs w:val="24"/>
+        </w:rPr>
+        <w:tab/>
+        <w:t>[04/05]</w:t>
+      </w:r>
+    </w:p>
+    <w:p>
+      <w:pPr>
+        <w:pStyle w:val="PargrafodaLista"/>
+        <w:numPr>
+          <w:ilvl w:val="0"/>
+          <w:numId w:val="7"/>
+        </w:numPr>
+        <w:rPr>
+          <w:sz w:val="24"/>
+          <w:szCs w:val="24"/>
+        </w:rPr>
+      </w:pPr>
+      <w:r>
+        <w:rPr>
+          <w:sz w:val="24"/>
+          <w:szCs w:val="24"/>
+        </w:rPr>
+        <w:t>Desenvolvimento inicial do index;</w:t>
+      </w:r>
+      <w:r>
+        <w:rPr>
+          <w:sz w:val="24"/>
+          <w:szCs w:val="24"/>
+        </w:rPr>
+        <w:tab/>
+      </w:r>
+      <w:r>
+        <w:rPr>
+          <w:sz w:val="24"/>
+          <w:szCs w:val="24"/>
+        </w:rPr>
+        <w:tab/>
+      </w:r>
+      <w:r>
+        <w:rPr>
+          <w:sz w:val="24"/>
+          <w:szCs w:val="24"/>
+        </w:rPr>
+        <w:tab/>
+      </w:r>
+      <w:r>
+        <w:rPr>
+          <w:sz w:val="24"/>
+          <w:szCs w:val="24"/>
+        </w:rPr>
+        <w:tab/>
+      </w:r>
+      <w:r>
+        <w:rPr>
+          <w:sz w:val="24"/>
+          <w:szCs w:val="24"/>
+        </w:rPr>
+        <w:tab/>
+        <w:t>[05/05]</w:t>
+      </w:r>
+    </w:p>
+    <w:p>
+      <w:pPr>
+        <w:pStyle w:val="PargrafodaLista"/>
+        <w:numPr>
+          <w:ilvl w:val="0"/>
+          <w:numId w:val="7"/>
+        </w:numPr>
+        <w:rPr>
+          <w:sz w:val="24"/>
+          <w:szCs w:val="24"/>
+        </w:rPr>
+      </w:pPr>
+      <w:r>
+        <w:rPr>
+          <w:sz w:val="24"/>
+          <w:szCs w:val="24"/>
+        </w:rPr>
+        <w:t>Desenvolvimento do diagrama de entidades do projeto;</w:t>
+      </w:r>
+      <w:r>
+        <w:rPr>
+          <w:sz w:val="24"/>
+          <w:szCs w:val="24"/>
+        </w:rPr>
+        <w:tab/>
+      </w:r>
+      <w:r>
+        <w:rPr>
+          <w:sz w:val="24"/>
+          <w:szCs w:val="24"/>
+        </w:rPr>
+        <w:tab/>
+        <w:t>[08/05]</w:t>
+      </w:r>
+    </w:p>
+    <w:p>
+      <w:pPr>
+        <w:pStyle w:val="PargrafodaLista"/>
+        <w:numPr>
+          <w:ilvl w:val="0"/>
+          <w:numId w:val="7"/>
+        </w:numPr>
+        <w:rPr>
+          <w:sz w:val="24"/>
+          <w:szCs w:val="24"/>
+        </w:rPr>
+      </w:pPr>
+      <w:r>
+        <w:rPr>
+          <w:sz w:val="24"/>
+          <w:szCs w:val="24"/>
+        </w:rPr>
+        <w:t xml:space="preserve">Desenvolvimento da primeira versão do modelo lógico da </w:t>
+      </w:r>
+    </w:p>
+    <w:p>
+      <w:pPr>
+        <w:pStyle w:val="PargrafodaLista"/>
+        <w:rPr>
+          <w:sz w:val="24"/>
+          <w:szCs w:val="24"/>
+        </w:rPr>
+      </w:pPr>
+      <w:r>
+        <w:rPr>
+          <w:sz w:val="24"/>
+          <w:szCs w:val="24"/>
+        </w:rPr>
+        <w:t>Solução</w:t>
+      </w:r>
+      <w:r>
+        <w:rPr>
+          <w:sz w:val="24"/>
+          <w:szCs w:val="24"/>
+        </w:rPr>
+        <w:t>;</w:t>
+      </w:r>
+      <w:r>
+        <w:rPr>
+          <w:sz w:val="24"/>
+          <w:szCs w:val="24"/>
+        </w:rPr>
+        <w:tab/>
+      </w:r>
+      <w:r>
+        <w:rPr>
+          <w:sz w:val="24"/>
+          <w:szCs w:val="24"/>
+        </w:rPr>
+        <w:tab/>
+      </w:r>
+      <w:r>
+        <w:rPr>
+          <w:sz w:val="24"/>
+          <w:szCs w:val="24"/>
+        </w:rPr>
+        <w:tab/>
+      </w:r>
+      <w:r>
+        <w:rPr>
+          <w:sz w:val="24"/>
+          <w:szCs w:val="24"/>
+        </w:rPr>
+        <w:tab/>
+      </w:r>
+      <w:r>
+        <w:rPr>
+          <w:sz w:val="24"/>
+          <w:szCs w:val="24"/>
+        </w:rPr>
+        <w:tab/>
+      </w:r>
+      <w:r>
+        <w:rPr>
+          <w:sz w:val="24"/>
+          <w:szCs w:val="24"/>
+        </w:rPr>
+        <w:tab/>
+      </w:r>
+      <w:r>
+        <w:rPr>
+          <w:sz w:val="24"/>
+          <w:szCs w:val="24"/>
+        </w:rPr>
+        <w:tab/>
+      </w:r>
+      <w:r>
+        <w:rPr>
+          <w:sz w:val="24"/>
+          <w:szCs w:val="24"/>
+        </w:rPr>
+        <w:tab/>
+        <w:t>[11/05]</w:t>
+      </w:r>
+    </w:p>
+    <w:p>
+      <w:pPr>
+        <w:pStyle w:val="PargrafodaLista"/>
+        <w:numPr>
+          <w:ilvl w:val="0"/>
+          <w:numId w:val="7"/>
+        </w:numPr>
+        <w:rPr>
+          <w:sz w:val="24"/>
+          <w:szCs w:val="24"/>
+        </w:rPr>
+      </w:pPr>
+      <w:r>
+        <w:rPr>
+          <w:sz w:val="24"/>
+          <w:szCs w:val="24"/>
+        </w:rPr>
+        <w:t>Envio</w:t>
+      </w:r>
+      <w:r>
+        <w:rPr>
+          <w:sz w:val="24"/>
+          <w:szCs w:val="24"/>
+        </w:rPr>
+        <w:t xml:space="preserve"> do diagrama de solução para feedback dos professores;</w:t>
+      </w:r>
+      <w:r>
+        <w:rPr>
+          <w:sz w:val="24"/>
+          <w:szCs w:val="24"/>
+        </w:rPr>
+        <w:tab/>
+        <w:t>[11/05]</w:t>
+      </w:r>
+    </w:p>
+    <w:p>
+      <w:pPr>
+        <w:pStyle w:val="PargrafodaLista"/>
+        <w:rPr>
+          <w:sz w:val="24"/>
+          <w:szCs w:val="24"/>
+        </w:rPr>
+      </w:pPr>
+    </w:p>
+    <w:p>
+      <w:pPr>
+        <w:pStyle w:val="PargrafodaLista"/>
+        <w:rPr>
+          <w:sz w:val="24"/>
+          <w:szCs w:val="24"/>
+        </w:rPr>
+      </w:pPr>
+    </w:p>
+    <w:p>
+      <w:pPr>
+        <w:rPr>
+          <w:sz w:val="24"/>
+          <w:szCs w:val="24"/>
+        </w:rPr>
+      </w:pPr>
+    </w:p>
+    <w:p>
+      <w:pPr>
         <w:rPr>
           <w:b/>
           <w:bCs/>
           <w:sz w:val="28"/>
           <w:szCs w:val="28"/>
         </w:rPr>
+      </w:pPr>
+      <w:r>
+        <w:rPr>
+          <w:b/>
+          <w:bCs/>
+          <w:sz w:val="28"/>
+          <w:szCs w:val="28"/>
+        </w:rPr>
         <w:t>Futuras pautas:</w:t>
       </w:r>
     </w:p>
@@ -1807,51 +1996,84 @@
     </w:p>
     <w:p>
       <w:pPr>
-        <w:rPr>
-          <w:sz w:val="24"/>
-          <w:szCs w:val="24"/>
-        </w:rPr>
-      </w:pPr>
-    </w:p>
-    <w:p>
-      <w:pPr>
-        <w:rPr>
-          <w:sz w:val="24"/>
-          <w:szCs w:val="24"/>
-        </w:rPr>
-      </w:pPr>
-    </w:p>
-    <w:p>
-      <w:pPr>
-        <w:rPr>
-          <w:sz w:val="24"/>
-          <w:szCs w:val="24"/>
-        </w:rPr>
-      </w:pPr>
-    </w:p>
-    <w:p>
-      <w:pPr>
-        <w:rPr>
-          <w:sz w:val="24"/>
-          <w:szCs w:val="24"/>
-        </w:rPr>
-      </w:pPr>
-    </w:p>
-    <w:p>
-      <w:pPr>
-        <w:rPr>
-          <w:sz w:val="24"/>
-          <w:szCs w:val="24"/>
-        </w:rPr>
-      </w:pPr>
-    </w:p>
-    <w:p>
-      <w:pPr>
-        <w:rPr>
-          <w:sz w:val="24"/>
-          <w:szCs w:val="24"/>
-        </w:rPr>
-      </w:pPr>
+        <w:pStyle w:val="PargrafodaLista"/>
+        <w:numPr>
+          <w:ilvl w:val="0"/>
+          <w:numId w:val="8"/>
+        </w:numPr>
+        <w:rPr>
+          <w:sz w:val="24"/>
+          <w:szCs w:val="24"/>
+        </w:rPr>
+      </w:pPr>
+      <w:r>
+        <w:rPr>
+          <w:sz w:val="24"/>
+          <w:szCs w:val="24"/>
+        </w:rPr>
+        <w:t>Desenvolvimento do modelo lógico;</w:t>
+      </w:r>
+    </w:p>
+    <w:p>
+      <w:pPr>
+        <w:pStyle w:val="PargrafodaLista"/>
+        <w:numPr>
+          <w:ilvl w:val="0"/>
+          <w:numId w:val="8"/>
+        </w:numPr>
+        <w:rPr>
+          <w:sz w:val="24"/>
+          <w:szCs w:val="24"/>
+          <w:u w:val="single"/>
+        </w:rPr>
+      </w:pPr>
+      <w:r>
+        <w:rPr>
+          <w:sz w:val="24"/>
+          <w:szCs w:val="24"/>
+        </w:rPr>
+        <w:t>Desenvolvimento do script de banco de dados;</w:t>
+      </w:r>
+    </w:p>
+    <w:p>
+      <w:pPr>
+        <w:pStyle w:val="PargrafodaLista"/>
+        <w:numPr>
+          <w:ilvl w:val="0"/>
+          <w:numId w:val="8"/>
+        </w:numPr>
+        <w:rPr>
+          <w:sz w:val="24"/>
+          <w:szCs w:val="24"/>
+        </w:rPr>
+      </w:pPr>
+      <w:r>
+        <w:rPr>
+          <w:sz w:val="24"/>
+          <w:szCs w:val="24"/>
+        </w:rPr>
+        <w:t>Desenvolvimento do rodapé do site;</w:t>
+      </w:r>
+    </w:p>
+    <w:p>
+      <w:pPr>
+        <w:pStyle w:val="PargrafodaLista"/>
+        <w:numPr>
+          <w:ilvl w:val="0"/>
+          <w:numId w:val="8"/>
+        </w:numPr>
+        <w:rPr>
+          <w:sz w:val="24"/>
+          <w:szCs w:val="24"/>
+        </w:rPr>
+      </w:pPr>
+      <w:r>
+        <w:rPr>
+          <w:sz w:val="24"/>
+          <w:szCs w:val="24"/>
+        </w:rPr>
+        <w:t>Desenvolvimento do HLD / LLD do projeto;</w:t>
+      </w:r>
     </w:p>
     <w:p>
       <w:pPr>

</xml_diff>

<commit_message>
adicionando HLD do projeto
</commit_message>
<xml_diff>
--- a/documentacao/Documentação LwC.docx
+++ b/documentacao/Documentação LwC.docx
@@ -2186,7 +2186,7 @@
                     </pic:cNvPicPr>
                   </pic:nvPicPr>
                   <pic:blipFill>
-                    <a:blip r:embed="rId7" cstate="print">
+                    <a:blip r:embed="rId8" cstate="print">
                       <a:extLst>
                         <a:ext uri="{28A0092B-C50C-407E-A947-70E740481C1C}">
                           <a14:useLocalDpi xmlns:a14="http://schemas.microsoft.com/office/drawing/2010/main" val="0"/>
@@ -2272,7 +2272,7 @@
                     <pic:cNvPicPr/>
                   </pic:nvPicPr>
                   <pic:blipFill>
-                    <a:blip r:embed="rId8" cstate="print">
+                    <a:blip r:embed="rId9" cstate="print">
                       <a:extLst>
                         <a:ext uri="{28A0092B-C50C-407E-A947-70E740481C1C}">
                           <a14:useLocalDpi xmlns:a14="http://schemas.microsoft.com/office/drawing/2010/main" val="0"/>
@@ -2344,13 +2344,13 @@
                     <pic:cNvPicPr/>
                   </pic:nvPicPr>
                   <pic:blipFill>
-                    <a:blip r:embed="rId9" cstate="print">
+                    <a:blip r:embed="rId10" cstate="print">
                       <a:extLst>
                         <a:ext uri="{28A0092B-C50C-407E-A947-70E740481C1C}">
                           <a14:useLocalDpi xmlns:a14="http://schemas.microsoft.com/office/drawing/2010/main" val="0"/>
                         </a:ext>
                         <a:ext uri="{96DAC541-7B7A-43D3-8B79-37D633B846F1}">
-                          <asvg:svgBlip xmlns:asvg="http://schemas.microsoft.com/office/drawing/2016/SVG/main" r:embed="rId10"/>
+                          <asvg:svgBlip xmlns:asvg="http://schemas.microsoft.com/office/drawing/2016/SVG/main" r:embed="rId11"/>
                         </a:ext>
                       </a:extLst>
                     </a:blip>
@@ -2429,7 +2429,7 @@
                     </pic:cNvPicPr>
                   </pic:nvPicPr>
                   <pic:blipFill>
-                    <a:blip r:embed="rId11" cstate="print">
+                    <a:blip r:embed="rId12" cstate="print">
                       <a:extLst>
                         <a:ext uri="{28A0092B-C50C-407E-A947-70E740481C1C}">
                           <a14:useLocalDpi xmlns:a14="http://schemas.microsoft.com/office/drawing/2010/main" val="0"/>
@@ -2497,7 +2497,7 @@
                     <pic:cNvPicPr/>
                   </pic:nvPicPr>
                   <pic:blipFill>
-                    <a:blip r:embed="rId12" cstate="print">
+                    <a:blip r:embed="rId13" cstate="print">
                       <a:extLst>
                         <a:ext uri="{28A0092B-C50C-407E-A947-70E740481C1C}">
                           <a14:useLocalDpi xmlns:a14="http://schemas.microsoft.com/office/drawing/2010/main" val="0"/>
@@ -2557,7 +2557,7 @@
                     <pic:cNvPicPr/>
                   </pic:nvPicPr>
                   <pic:blipFill>
-                    <a:blip r:embed="rId13" cstate="print">
+                    <a:blip r:embed="rId14" cstate="print">
                       <a:extLst>
                         <a:ext uri="{28A0092B-C50C-407E-A947-70E740481C1C}">
                           <a14:useLocalDpi xmlns:a14="http://schemas.microsoft.com/office/drawing/2010/main" val="0"/>
@@ -2614,7 +2614,7 @@
         <mc:AlternateContent>
           <mc:Choice Requires="wps">
             <w:drawing>
-              <wp:anchor distT="45720" distB="45720" distL="114300" distR="114300" simplePos="0" relativeHeight="251767808" behindDoc="0" locked="0" layoutInCell="1" allowOverlap="1" wp14:anchorId="1C1DAB89" wp14:editId="5AE68920">
+              <wp:anchor distT="45720" distB="45720" distL="114300" distR="114300" simplePos="0" relativeHeight="251767808" behindDoc="0" locked="0" layoutInCell="1" allowOverlap="1" wp14:anchorId="1C1DAB89" wp14:editId="257EDC50">
                 <wp:simplePos x="0" y="0"/>
                 <wp:positionH relativeFrom="column">
                   <wp:posOffset>-681450</wp:posOffset>
@@ -2743,7 +2743,7 @@
                     <pic:cNvPicPr/>
                   </pic:nvPicPr>
                   <pic:blipFill>
-                    <a:blip r:embed="rId14" cstate="print">
+                    <a:blip r:embed="rId15" cstate="print">
                       <a:extLst>
                         <a:ext uri="{28A0092B-C50C-407E-A947-70E740481C1C}">
                           <a14:useLocalDpi xmlns:a14="http://schemas.microsoft.com/office/drawing/2010/main" val="0"/>
@@ -2911,7 +2911,7 @@
                     </pic:cNvPicPr>
                   </pic:nvPicPr>
                   <pic:blipFill>
-                    <a:blip r:embed="rId15" cstate="print">
+                    <a:blip r:embed="rId16" cstate="print">
                       <a:extLst>
                         <a:ext uri="{28A0092B-C50C-407E-A947-70E740481C1C}">
                           <a14:useLocalDpi xmlns:a14="http://schemas.microsoft.com/office/drawing/2010/main" val="0"/>
@@ -3176,7 +3176,7 @@
                     </pic:cNvPicPr>
                   </pic:nvPicPr>
                   <pic:blipFill>
-                    <a:blip r:embed="rId16" cstate="print">
+                    <a:blip r:embed="rId17" cstate="print">
                       <a:extLst>
                         <a:ext uri="{28A0092B-C50C-407E-A947-70E740481C1C}">
                           <a14:useLocalDpi xmlns:a14="http://schemas.microsoft.com/office/drawing/2010/main" val="0"/>
@@ -3551,7 +3551,7 @@
                     </pic:cNvPicPr>
                   </pic:nvPicPr>
                   <pic:blipFill>
-                    <a:blip r:embed="rId17" cstate="print">
+                    <a:blip r:embed="rId18" cstate="print">
                       <a:extLst>
                         <a:ext uri="{28A0092B-C50C-407E-A947-70E740481C1C}">
                           <a14:useLocalDpi xmlns:a14="http://schemas.microsoft.com/office/drawing/2010/main" val="0"/>
@@ -3622,7 +3622,7 @@
                     </pic:cNvPicPr>
                   </pic:nvPicPr>
                   <pic:blipFill>
-                    <a:blip r:embed="rId18" cstate="print">
+                    <a:blip r:embed="rId19" cstate="print">
                       <a:extLst>
                         <a:ext uri="{28A0092B-C50C-407E-A947-70E740481C1C}">
                           <a14:useLocalDpi xmlns:a14="http://schemas.microsoft.com/office/drawing/2010/main" val="0"/>
@@ -4066,7 +4066,7 @@
                     </pic:cNvPicPr>
                   </pic:nvPicPr>
                   <pic:blipFill>
-                    <a:blip r:embed="rId19" cstate="print">
+                    <a:blip r:embed="rId20" cstate="print">
                       <a:extLst>
                         <a:ext uri="{28A0092B-C50C-407E-A947-70E740481C1C}">
                           <a14:useLocalDpi xmlns:a14="http://schemas.microsoft.com/office/drawing/2010/main" val="0"/>
@@ -4329,7 +4329,7 @@
                     </pic:cNvPicPr>
                   </pic:nvPicPr>
                   <pic:blipFill>
-                    <a:blip r:embed="rId20" cstate="print">
+                    <a:blip r:embed="rId21" cstate="print">
                       <a:extLst>
                         <a:ext uri="{28A0092B-C50C-407E-A947-70E740481C1C}">
                           <a14:useLocalDpi xmlns:a14="http://schemas.microsoft.com/office/drawing/2010/main" val="0"/>
@@ -4398,7 +4398,7 @@
                     </pic:cNvPicPr>
                   </pic:nvPicPr>
                   <pic:blipFill>
-                    <a:blip r:embed="rId21" cstate="print">
+                    <a:blip r:embed="rId22" cstate="print">
                       <a:extLst>
                         <a:ext uri="{28A0092B-C50C-407E-A947-70E740481C1C}">
                           <a14:useLocalDpi xmlns:a14="http://schemas.microsoft.com/office/drawing/2010/main" val="0"/>
@@ -4551,7 +4551,7 @@
                     </pic:cNvPicPr>
                   </pic:nvPicPr>
                   <pic:blipFill>
-                    <a:blip r:embed="rId22" cstate="print">
+                    <a:blip r:embed="rId23" cstate="print">
                       <a:extLst>
                         <a:ext uri="{28A0092B-C50C-407E-A947-70E740481C1C}">
                           <a14:useLocalDpi xmlns:a14="http://schemas.microsoft.com/office/drawing/2010/main" val="0"/>
@@ -4616,7 +4616,7 @@
                     <pic:cNvPicPr/>
                   </pic:nvPicPr>
                   <pic:blipFill>
-                    <a:blip r:embed="rId23" cstate="print">
+                    <a:blip r:embed="rId24" cstate="print">
                       <a:extLst>
                         <a:ext uri="{28A0092B-C50C-407E-A947-70E740481C1C}">
                           <a14:useLocalDpi xmlns:a14="http://schemas.microsoft.com/office/drawing/2010/main" val="0"/>
@@ -5041,13 +5041,13 @@
                     <pic:cNvPicPr/>
                   </pic:nvPicPr>
                   <pic:blipFill>
-                    <a:blip r:embed="rId24" cstate="print">
+                    <a:blip r:embed="rId25" cstate="print">
                       <a:extLst>
                         <a:ext uri="{28A0092B-C50C-407E-A947-70E740481C1C}">
                           <a14:useLocalDpi xmlns:a14="http://schemas.microsoft.com/office/drawing/2010/main" val="0"/>
                         </a:ext>
                         <a:ext uri="{96DAC541-7B7A-43D3-8B79-37D633B846F1}">
-                          <asvg:svgBlip xmlns:asvg="http://schemas.microsoft.com/office/drawing/2016/SVG/main" r:embed="rId25"/>
+                          <asvg:svgBlip xmlns:asvg="http://schemas.microsoft.com/office/drawing/2016/SVG/main" r:embed="rId26"/>
                         </a:ext>
                       </a:extLst>
                     </a:blip>
@@ -5363,7 +5363,7 @@
                     </pic:cNvPicPr>
                   </pic:nvPicPr>
                   <pic:blipFill>
-                    <a:blip r:embed="rId26" cstate="print">
+                    <a:blip r:embed="rId27" cstate="print">
                       <a:extLst>
                         <a:ext uri="{28A0092B-C50C-407E-A947-70E740481C1C}">
                           <a14:useLocalDpi xmlns:a14="http://schemas.microsoft.com/office/drawing/2010/main" val="0"/>
@@ -5432,13 +5432,13 @@
                     <pic:cNvPicPr/>
                   </pic:nvPicPr>
                   <pic:blipFill>
-                    <a:blip r:embed="rId27" cstate="print">
+                    <a:blip r:embed="rId28" cstate="print">
                       <a:extLst>
                         <a:ext uri="{28A0092B-C50C-407E-A947-70E740481C1C}">
                           <a14:useLocalDpi xmlns:a14="http://schemas.microsoft.com/office/drawing/2010/main" val="0"/>
                         </a:ext>
                         <a:ext uri="{96DAC541-7B7A-43D3-8B79-37D633B846F1}">
-                          <asvg:svgBlip xmlns:asvg="http://schemas.microsoft.com/office/drawing/2016/SVG/main" r:embed="rId28"/>
+                          <asvg:svgBlip xmlns:asvg="http://schemas.microsoft.com/office/drawing/2016/SVG/main" r:embed="rId29"/>
                         </a:ext>
                       </a:extLst>
                     </a:blip>
@@ -5478,7 +5478,7 @@
         <mc:AlternateContent>
           <mc:Choice Requires="wps">
             <w:drawing>
-              <wp:anchor distT="0" distB="0" distL="114300" distR="114300" simplePos="0" relativeHeight="251721728" behindDoc="1" locked="0" layoutInCell="1" allowOverlap="1" wp14:anchorId="246D7397" wp14:editId="45ABC32F">
+              <wp:anchor distT="0" distB="0" distL="114300" distR="114300" simplePos="0" relativeHeight="251721728" behindDoc="1" locked="0" layoutInCell="1" allowOverlap="1" wp14:anchorId="246D7397" wp14:editId="04520FD7">
                 <wp:simplePos x="0" y="0"/>
                 <wp:positionH relativeFrom="leftMargin">
                   <wp:posOffset>2809240</wp:posOffset>
@@ -5548,7 +5548,7 @@
           </mc:Choice>
           <mc:Fallback>
             <w:pict>
-              <v:shapetype w14:anchorId="3EC878CC" id="_x0000_t69" coordsize="21600,21600" o:spt="69" adj="4320,5400" path="m,10800l@0,21600@0@3@2@3@2,21600,21600,10800@2,0@2@1@0@1@0,xe">
+              <v:shapetype w14:anchorId="357229E2" id="_x0000_t69" coordsize="21600,21600" o:spt="69" adj="4320,5400" path="m,10800l@0,21600@0@3@2@3@2,21600,21600,10800@2,0@2@1@0@1@0,xe">
                 <v:stroke joinstyle="miter"/>
                 <v:formulas>
                   <v:f eqn="val #0"/>
@@ -5581,7 +5581,7 @@
         <mc:AlternateContent>
           <mc:Choice Requires="wps">
             <w:drawing>
-              <wp:anchor distT="45720" distB="45720" distL="114300" distR="114300" simplePos="0" relativeHeight="251719680" behindDoc="0" locked="0" layoutInCell="1" allowOverlap="1" wp14:anchorId="0B970DF1" wp14:editId="11126A35">
+              <wp:anchor distT="45720" distB="45720" distL="114300" distR="114300" simplePos="0" relativeHeight="251719680" behindDoc="0" locked="0" layoutInCell="1" allowOverlap="1" wp14:anchorId="0B970DF1" wp14:editId="609F6BE7">
                 <wp:simplePos x="0" y="0"/>
                 <wp:positionH relativeFrom="column">
                   <wp:posOffset>2320290</wp:posOffset>
@@ -5679,75 +5679,6 @@
       </w:r>
       <w:r>
         <w:rPr>
-          <w:noProof/>
-          <w:sz w:val="44"/>
-          <w:szCs w:val="44"/>
-        </w:rPr>
-        <w:drawing>
-          <wp:anchor distT="0" distB="0" distL="114300" distR="114300" simplePos="0" relativeHeight="251705344" behindDoc="1" locked="0" layoutInCell="1" allowOverlap="1" wp14:anchorId="2261FC44" wp14:editId="19C0F68B">
-            <wp:simplePos x="0" y="0"/>
-            <wp:positionH relativeFrom="margin">
-              <wp:posOffset>1531620</wp:posOffset>
-            </wp:positionH>
-            <wp:positionV relativeFrom="paragraph">
-              <wp:posOffset>475615</wp:posOffset>
-            </wp:positionV>
-            <wp:extent cx="447675" cy="447675"/>
-            <wp:effectExtent l="0" t="0" r="9525" b="9525"/>
-            <wp:wrapNone/>
-            <wp:docPr id="35" name="Imagem 35"/>
-            <wp:cNvGraphicFramePr>
-              <a:graphicFrameLocks xmlns:a="http://schemas.openxmlformats.org/drawingml/2006/main" noChangeAspect="1"/>
-            </wp:cNvGraphicFramePr>
-            <a:graphic xmlns:a="http://schemas.openxmlformats.org/drawingml/2006/main">
-              <a:graphicData uri="http://schemas.openxmlformats.org/drawingml/2006/picture">
-                <pic:pic xmlns:pic="http://schemas.openxmlformats.org/drawingml/2006/picture">
-                  <pic:nvPicPr>
-                    <pic:cNvPr id="0" name="Picture 1"/>
-                    <pic:cNvPicPr>
-                      <a:picLocks noChangeAspect="1" noChangeArrowheads="1"/>
-                    </pic:cNvPicPr>
-                  </pic:nvPicPr>
-                  <pic:blipFill>
-                    <a:blip r:embed="rId29" cstate="print">
-                      <a:extLst>
-                        <a:ext uri="{28A0092B-C50C-407E-A947-70E740481C1C}">
-                          <a14:useLocalDpi xmlns:a14="http://schemas.microsoft.com/office/drawing/2010/main" val="0"/>
-                        </a:ext>
-                      </a:extLst>
-                    </a:blip>
-                    <a:srcRect/>
-                    <a:stretch>
-                      <a:fillRect/>
-                    </a:stretch>
-                  </pic:blipFill>
-                  <pic:spPr bwMode="auto">
-                    <a:xfrm>
-                      <a:off x="0" y="0"/>
-                      <a:ext cx="447675" cy="447675"/>
-                    </a:xfrm>
-                    <a:prstGeom prst="rect">
-                      <a:avLst/>
-                    </a:prstGeom>
-                    <a:noFill/>
-                    <a:ln>
-                      <a:noFill/>
-                    </a:ln>
-                  </pic:spPr>
-                </pic:pic>
-              </a:graphicData>
-            </a:graphic>
-            <wp14:sizeRelH relativeFrom="margin">
-              <wp14:pctWidth>0</wp14:pctWidth>
-            </wp14:sizeRelH>
-            <wp14:sizeRelV relativeFrom="margin">
-              <wp14:pctHeight>0</wp14:pctHeight>
-            </wp14:sizeRelV>
-          </wp:anchor>
-        </w:drawing>
-      </w:r>
-      <w:r>
-        <w:rPr>
           <w:b/>
           <w:bCs/>
           <w:noProof/>
@@ -5755,7 +5686,7 @@
           <w:szCs w:val="72"/>
         </w:rPr>
         <w:drawing>
-          <wp:anchor distT="0" distB="0" distL="114300" distR="114300" simplePos="0" relativeHeight="251659264" behindDoc="1" locked="0" layoutInCell="1" allowOverlap="1" wp14:anchorId="4EC6D28C" wp14:editId="10FC7031">
+          <wp:anchor distT="0" distB="0" distL="114300" distR="114300" simplePos="0" relativeHeight="251659264" behindDoc="1" locked="0" layoutInCell="1" allowOverlap="1" wp14:anchorId="4EC6D28C" wp14:editId="047E70DB">
             <wp:simplePos x="0" y="0"/>
             <wp:positionH relativeFrom="column">
               <wp:posOffset>1163320</wp:posOffset>
@@ -6060,13 +5991,13 @@
                     <pic:cNvPicPr/>
                   </pic:nvPicPr>
                   <pic:blipFill>
-                    <a:blip r:embed="rId24" cstate="print">
+                    <a:blip r:embed="rId25" cstate="print">
                       <a:extLst>
                         <a:ext uri="{28A0092B-C50C-407E-A947-70E740481C1C}">
                           <a14:useLocalDpi xmlns:a14="http://schemas.microsoft.com/office/drawing/2010/main" val="0"/>
                         </a:ext>
                         <a:ext uri="{96DAC541-7B7A-43D3-8B79-37D633B846F1}">
-                          <asvg:svgBlip xmlns:asvg="http://schemas.microsoft.com/office/drawing/2016/SVG/main" r:embed="rId25"/>
+                          <asvg:svgBlip xmlns:asvg="http://schemas.microsoft.com/office/drawing/2016/SVG/main" r:embed="rId26"/>
                         </a:ext>
                       </a:extLst>
                     </a:blip>
@@ -6252,13 +6183,13 @@
                     <pic:cNvPicPr/>
                   </pic:nvPicPr>
                   <pic:blipFill>
-                    <a:blip r:embed="rId9" cstate="print">
+                    <a:blip r:embed="rId10" cstate="print">
                       <a:extLst>
                         <a:ext uri="{28A0092B-C50C-407E-A947-70E740481C1C}">
                           <a14:useLocalDpi xmlns:a14="http://schemas.microsoft.com/office/drawing/2010/main" val="0"/>
                         </a:ext>
                         <a:ext uri="{96DAC541-7B7A-43D3-8B79-37D633B846F1}">
-                          <asvg:svgBlip xmlns:asvg="http://schemas.microsoft.com/office/drawing/2016/SVG/main" r:embed="rId10"/>
+                          <asvg:svgBlip xmlns:asvg="http://schemas.microsoft.com/office/drawing/2016/SVG/main" r:embed="rId11"/>
                         </a:ext>
                       </a:extLst>
                     </a:blip>
@@ -6914,13 +6845,13 @@
                     <pic:cNvPicPr/>
                   </pic:nvPicPr>
                   <pic:blipFill>
-                    <a:blip r:embed="rId27" cstate="print">
+                    <a:blip r:embed="rId28" cstate="print">
                       <a:extLst>
                         <a:ext uri="{28A0092B-C50C-407E-A947-70E740481C1C}">
                           <a14:useLocalDpi xmlns:a14="http://schemas.microsoft.com/office/drawing/2010/main" val="0"/>
                         </a:ext>
                         <a:ext uri="{96DAC541-7B7A-43D3-8B79-37D633B846F1}">
-                          <asvg:svgBlip xmlns:asvg="http://schemas.microsoft.com/office/drawing/2016/SVG/main" r:embed="rId28"/>
+                          <asvg:svgBlip xmlns:asvg="http://schemas.microsoft.com/office/drawing/2016/SVG/main" r:embed="rId29"/>
                         </a:ext>
                       </a:extLst>
                     </a:blip>
@@ -7261,13 +7192,13 @@
                     <pic:cNvPicPr/>
                   </pic:nvPicPr>
                   <pic:blipFill>
-                    <a:blip r:embed="rId24" cstate="print">
+                    <a:blip r:embed="rId25" cstate="print">
                       <a:extLst>
                         <a:ext uri="{28A0092B-C50C-407E-A947-70E740481C1C}">
                           <a14:useLocalDpi xmlns:a14="http://schemas.microsoft.com/office/drawing/2010/main" val="0"/>
                         </a:ext>
                         <a:ext uri="{96DAC541-7B7A-43D3-8B79-37D633B846F1}">
-                          <asvg:svgBlip xmlns:asvg="http://schemas.microsoft.com/office/drawing/2016/SVG/main" r:embed="rId25"/>
+                          <asvg:svgBlip xmlns:asvg="http://schemas.microsoft.com/office/drawing/2016/SVG/main" r:embed="rId26"/>
                         </a:ext>
                       </a:extLst>
                     </a:blip>
@@ -7393,8 +7324,380 @@
         <w:tab/>
       </w:r>
     </w:p>
+    <w:p>
+      <w:r>
+        <w:rPr>
+          <w:noProof/>
+          <w:sz w:val="44"/>
+          <w:szCs w:val="44"/>
+        </w:rPr>
+        <w:drawing>
+          <wp:anchor distT="0" distB="0" distL="114300" distR="114300" simplePos="0" relativeHeight="251705344" behindDoc="1" locked="0" layoutInCell="1" allowOverlap="1" wp14:anchorId="2261FC44" wp14:editId="7AC36E50">
+            <wp:simplePos x="0" y="0"/>
+            <wp:positionH relativeFrom="margin">
+              <wp:posOffset>1572563</wp:posOffset>
+            </wp:positionH>
+            <wp:positionV relativeFrom="paragraph">
+              <wp:posOffset>5715</wp:posOffset>
+            </wp:positionV>
+            <wp:extent cx="447675" cy="447675"/>
+            <wp:effectExtent l="0" t="0" r="9525" b="9525"/>
+            <wp:wrapNone/>
+            <wp:docPr id="35" name="Imagem 35"/>
+            <wp:cNvGraphicFramePr>
+              <a:graphicFrameLocks xmlns:a="http://schemas.openxmlformats.org/drawingml/2006/main" noChangeAspect="1"/>
+            </wp:cNvGraphicFramePr>
+            <a:graphic xmlns:a="http://schemas.openxmlformats.org/drawingml/2006/main">
+              <a:graphicData uri="http://schemas.openxmlformats.org/drawingml/2006/picture">
+                <pic:pic xmlns:pic="http://schemas.openxmlformats.org/drawingml/2006/picture">
+                  <pic:nvPicPr>
+                    <pic:cNvPr id="0" name="Picture 1"/>
+                    <pic:cNvPicPr>
+                      <a:picLocks noChangeAspect="1" noChangeArrowheads="1"/>
+                    </pic:cNvPicPr>
+                  </pic:nvPicPr>
+                  <pic:blipFill>
+                    <a:blip r:embed="rId42" cstate="print">
+                      <a:extLst>
+                        <a:ext uri="{28A0092B-C50C-407E-A947-70E740481C1C}">
+                          <a14:useLocalDpi xmlns:a14="http://schemas.microsoft.com/office/drawing/2010/main" val="0"/>
+                        </a:ext>
+                      </a:extLst>
+                    </a:blip>
+                    <a:srcRect/>
+                    <a:stretch>
+                      <a:fillRect/>
+                    </a:stretch>
+                  </pic:blipFill>
+                  <pic:spPr bwMode="auto">
+                    <a:xfrm>
+                      <a:off x="0" y="0"/>
+                      <a:ext cx="447675" cy="447675"/>
+                    </a:xfrm>
+                    <a:prstGeom prst="rect">
+                      <a:avLst/>
+                    </a:prstGeom>
+                    <a:noFill/>
+                    <a:ln>
+                      <a:noFill/>
+                    </a:ln>
+                  </pic:spPr>
+                </pic:pic>
+              </a:graphicData>
+            </a:graphic>
+            <wp14:sizeRelH relativeFrom="margin">
+              <wp14:pctWidth>0</wp14:pctWidth>
+            </wp14:sizeRelH>
+            <wp14:sizeRelV relativeFrom="margin">
+              <wp14:pctHeight>0</wp14:pctHeight>
+            </wp14:sizeRelV>
+          </wp:anchor>
+        </w:drawing>
+      </w:r>
+      <w:r>
+        <w:rPr>
+          <w:sz w:val="44"/>
+          <w:szCs w:val="44"/>
+        </w:rPr>
+        <w:br w:type="page"/>
+      </w:r>
+      <w:r>
+        <w:lastRenderedPageBreak/>
+        <w:t xml:space="preserve">Notebook Lenovo </w:t>
+      </w:r>
+      <w:proofErr w:type="spellStart"/>
+      <w:r>
+        <w:t>Ideapad</w:t>
+      </w:r>
+      <w:proofErr w:type="spellEnd"/>
+      <w:r>
+        <w:t xml:space="preserve"> S145 Intel Celeron 4GB 128 GB SSD W10 15.6 para manipulação dos dados </w:t>
+      </w:r>
+    </w:p>
+    <w:p>
+      <w:pPr>
+        <w:rPr>
+          <w:sz w:val="44"/>
+          <w:szCs w:val="44"/>
+        </w:rPr>
+      </w:pPr>
+      <w:r>
+        <w:rPr>
+          <w:noProof/>
+          <w:sz w:val="44"/>
+          <w:szCs w:val="44"/>
+        </w:rPr>
+        <mc:AlternateContent>
+          <mc:Choice Requires="wps">
+            <w:drawing>
+              <wp:anchor distT="45720" distB="45720" distL="114300" distR="114300" simplePos="0" relativeHeight="251773952" behindDoc="0" locked="0" layoutInCell="1" allowOverlap="1" wp14:anchorId="5BAC915F" wp14:editId="3F7B337C">
+                <wp:simplePos x="0" y="0"/>
+                <wp:positionH relativeFrom="margin">
+                  <wp:posOffset>-671195</wp:posOffset>
+                </wp:positionH>
+                <wp:positionV relativeFrom="paragraph">
+                  <wp:posOffset>2860675</wp:posOffset>
+                </wp:positionV>
+                <wp:extent cx="1760220" cy="1404620"/>
+                <wp:effectExtent l="0" t="0" r="0" b="4445"/>
+                <wp:wrapSquare wrapText="bothSides"/>
+                <wp:docPr id="38" name="Caixa de Texto 2"/>
+                <wp:cNvGraphicFramePr>
+                  <a:graphicFrameLocks xmlns:a="http://schemas.openxmlformats.org/drawingml/2006/main"/>
+                </wp:cNvGraphicFramePr>
+                <a:graphic xmlns:a="http://schemas.openxmlformats.org/drawingml/2006/main">
+                  <a:graphicData uri="http://schemas.microsoft.com/office/word/2010/wordprocessingShape">
+                    <wps:wsp>
+                      <wps:cNvSpPr txBox="1">
+                        <a:spLocks noChangeArrowheads="1"/>
+                      </wps:cNvSpPr>
+                      <wps:spPr bwMode="auto">
+                        <a:xfrm>
+                          <a:off x="0" y="0"/>
+                          <a:ext cx="1760220" cy="1404620"/>
+                        </a:xfrm>
+                        <a:prstGeom prst="rect">
+                          <a:avLst/>
+                        </a:prstGeom>
+                        <a:noFill/>
+                        <a:ln>
+                          <a:noFill/>
+                        </a:ln>
+                      </wps:spPr>
+                      <wps:style>
+                        <a:lnRef idx="0">
+                          <a:scrgbClr r="0" g="0" b="0"/>
+                        </a:lnRef>
+                        <a:fillRef idx="0">
+                          <a:scrgbClr r="0" g="0" b="0"/>
+                        </a:fillRef>
+                        <a:effectRef idx="0">
+                          <a:scrgbClr r="0" g="0" b="0"/>
+                        </a:effectRef>
+                        <a:fontRef idx="minor">
+                          <a:schemeClr val="dk1"/>
+                        </a:fontRef>
+                      </wps:style>
+                      <wps:txbx>
+                        <w:txbxContent>
+                          <w:p>
+                            <w:pPr>
+                              <w:jc w:val="center"/>
+                            </w:pPr>
+                            <w:r>
+                              <w:t xml:space="preserve">Notebook Lenovo </w:t>
+                            </w:r>
+                            <w:proofErr w:type="spellStart"/>
+                            <w:r>
+                              <w:t>Ideapad</w:t>
+                            </w:r>
+                            <w:proofErr w:type="spellEnd"/>
+                            <w:r>
+                              <w:t xml:space="preserve"> S145 Intel Celeron 4GB 128 GB SSD W10 15.6 para manipulação dos dados </w:t>
+                            </w:r>
+                          </w:p>
+                          <w:p/>
+                        </w:txbxContent>
+                      </wps:txbx>
+                      <wps:bodyPr rot="0" vert="horz" wrap="square" lIns="91440" tIns="45720" rIns="91440" bIns="45720" anchor="t" anchorCtr="0">
+                        <a:spAutoFit/>
+                      </wps:bodyPr>
+                    </wps:wsp>
+                  </a:graphicData>
+                </a:graphic>
+                <wp14:sizeRelH relativeFrom="margin">
+                  <wp14:pctWidth>0</wp14:pctWidth>
+                </wp14:sizeRelH>
+                <wp14:sizeRelV relativeFrom="margin">
+                  <wp14:pctHeight>20000</wp14:pctHeight>
+                </wp14:sizeRelV>
+              </wp:anchor>
+            </w:drawing>
+          </mc:Choice>
+          <mc:Fallback>
+            <w:pict>
+              <v:shape w14:anchorId="5BAC915F" id="_x0000_s1038" type="#_x0000_t202" style="position:absolute;margin-left:-52.85pt;margin-top:225.25pt;width:138.6pt;height:110.6pt;z-index:251773952;visibility:visible;mso-wrap-style:square;mso-width-percent:0;mso-height-percent:200;mso-wrap-distance-left:9pt;mso-wrap-distance-top:3.6pt;mso-wrap-distance-right:9pt;mso-wrap-distance-bottom:3.6pt;mso-position-horizontal:absolute;mso-position-horizontal-relative:margin;mso-position-vertical:absolute;mso-position-vertical-relative:text;mso-width-percent:0;mso-height-percent:200;mso-width-relative:margin;mso-height-relative:margin;v-text-anchor:top" o:gfxdata="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" filled="f" stroked="f">
+                <v:textbox style="mso-fit-shape-to-text:t">
+                  <w:txbxContent>
+                    <w:p>
+                      <w:pPr>
+                        <w:jc w:val="center"/>
+                      </w:pPr>
+                      <w:r>
+                        <w:t xml:space="preserve">Notebook Lenovo </w:t>
+                      </w:r>
+                      <w:proofErr w:type="spellStart"/>
+                      <w:r>
+                        <w:t>Ideapad</w:t>
+                      </w:r>
+                      <w:proofErr w:type="spellEnd"/>
+                      <w:r>
+                        <w:t xml:space="preserve"> S145 Intel Celeron 4GB 128 GB SSD W10 15.6 para manipulação dos dados </w:t>
+                      </w:r>
+                    </w:p>
+                    <w:p/>
+                  </w:txbxContent>
+                </v:textbox>
+                <w10:wrap type="square" anchorx="margin"/>
+              </v:shape>
+            </w:pict>
+          </mc:Fallback>
+        </mc:AlternateContent>
+      </w:r>
+      <w:r>
+        <w:rPr>
+          <w:b/>
+          <w:bCs/>
+          <w:noProof/>
+          <w:sz w:val="72"/>
+          <w:szCs w:val="72"/>
+        </w:rPr>
+        <w:drawing>
+          <wp:anchor distT="0" distB="0" distL="114300" distR="114300" simplePos="0" relativeHeight="251771904" behindDoc="1" locked="0" layoutInCell="1" allowOverlap="1" wp14:anchorId="4A4CFAFD" wp14:editId="51AEF863">
+            <wp:simplePos x="0" y="0"/>
+            <wp:positionH relativeFrom="leftMargin">
+              <wp:align>right</wp:align>
+            </wp:positionH>
+            <wp:positionV relativeFrom="paragraph">
+              <wp:posOffset>2416184</wp:posOffset>
+            </wp:positionV>
+            <wp:extent cx="431469" cy="431469"/>
+            <wp:effectExtent l="0" t="0" r="6985" b="6985"/>
+            <wp:wrapNone/>
+            <wp:docPr id="32" name="Gráfico 32"/>
+            <wp:cNvGraphicFramePr>
+              <a:graphicFrameLocks xmlns:a="http://schemas.openxmlformats.org/drawingml/2006/main" noChangeAspect="1"/>
+            </wp:cNvGraphicFramePr>
+            <a:graphic xmlns:a="http://schemas.openxmlformats.org/drawingml/2006/main">
+              <a:graphicData uri="http://schemas.openxmlformats.org/drawingml/2006/picture">
+                <pic:pic xmlns:pic="http://schemas.openxmlformats.org/drawingml/2006/picture">
+                  <pic:nvPicPr>
+                    <pic:cNvPr id="1" name="Gráfico 1"/>
+                    <pic:cNvPicPr/>
+                  </pic:nvPicPr>
+                  <pic:blipFill>
+                    <a:blip r:embed="rId40" cstate="print">
+                      <a:extLst>
+                        <a:ext uri="{28A0092B-C50C-407E-A947-70E740481C1C}">
+                          <a14:useLocalDpi xmlns:a14="http://schemas.microsoft.com/office/drawing/2010/main" val="0"/>
+                        </a:ext>
+                        <a:ext uri="{96DAC541-7B7A-43D3-8B79-37D633B846F1}">
+                          <asvg:svgBlip xmlns:asvg="http://schemas.microsoft.com/office/drawing/2016/SVG/main" r:embed="rId41"/>
+                        </a:ext>
+                      </a:extLst>
+                    </a:blip>
+                    <a:stretch>
+                      <a:fillRect/>
+                    </a:stretch>
+                  </pic:blipFill>
+                  <pic:spPr>
+                    <a:xfrm>
+                      <a:off x="0" y="0"/>
+                      <a:ext cx="431469" cy="431469"/>
+                    </a:xfrm>
+                    <a:prstGeom prst="rect">
+                      <a:avLst/>
+                    </a:prstGeom>
+                  </pic:spPr>
+                </pic:pic>
+              </a:graphicData>
+            </a:graphic>
+            <wp14:sizeRelH relativeFrom="margin">
+              <wp14:pctWidth>0</wp14:pctWidth>
+            </wp14:sizeRelH>
+            <wp14:sizeRelV relativeFrom="margin">
+              <wp14:pctHeight>0</wp14:pctHeight>
+            </wp14:sizeRelV>
+          </wp:anchor>
+        </w:drawing>
+      </w:r>
+      <w:r>
+        <w:rPr>
+          <w:noProof/>
+          <w:sz w:val="44"/>
+          <w:szCs w:val="44"/>
+        </w:rPr>
+        <mc:AlternateContent>
+          <mc:Choice Requires="wps">
+            <w:drawing>
+              <wp:anchor distT="0" distB="0" distL="114300" distR="114300" simplePos="0" relativeHeight="251769856" behindDoc="1" locked="0" layoutInCell="1" allowOverlap="1" wp14:anchorId="0BEB7077" wp14:editId="79BCCF14">
+                <wp:simplePos x="0" y="0"/>
+                <wp:positionH relativeFrom="column">
+                  <wp:posOffset>-602463</wp:posOffset>
+                </wp:positionH>
+                <wp:positionV relativeFrom="paragraph">
+                  <wp:posOffset>2348372</wp:posOffset>
+                </wp:positionV>
+                <wp:extent cx="2347415" cy="1569493"/>
+                <wp:effectExtent l="0" t="0" r="15240" b="12065"/>
+                <wp:wrapNone/>
+                <wp:docPr id="30" name="Retângulo: Cantos Arredondados 30"/>
+                <wp:cNvGraphicFramePr/>
+                <a:graphic xmlns:a="http://schemas.openxmlformats.org/drawingml/2006/main">
+                  <a:graphicData uri="http://schemas.microsoft.com/office/word/2010/wordprocessingShape">
+                    <wps:wsp>
+                      <wps:cNvSpPr/>
+                      <wps:spPr>
+                        <a:xfrm>
+                          <a:off x="0" y="0"/>
+                          <a:ext cx="2347415" cy="1569493"/>
+                        </a:xfrm>
+                        <a:prstGeom prst="roundRect">
+                          <a:avLst/>
+                        </a:prstGeom>
+                        <a:noFill/>
+                        <a:ln w="9525" cap="flat" cmpd="sng" algn="ctr">
+                          <a:solidFill>
+                            <a:schemeClr val="dk1"/>
+                          </a:solidFill>
+                          <a:prstDash val="solid"/>
+                          <a:round/>
+                          <a:headEnd type="none" w="med" len="med"/>
+                          <a:tailEnd type="none" w="med" len="med"/>
+                        </a:ln>
+                      </wps:spPr>
+                      <wps:style>
+                        <a:lnRef idx="0">
+                          <a:scrgbClr r="0" g="0" b="0"/>
+                        </a:lnRef>
+                        <a:fillRef idx="0">
+                          <a:scrgbClr r="0" g="0" b="0"/>
+                        </a:fillRef>
+                        <a:effectRef idx="0">
+                          <a:scrgbClr r="0" g="0" b="0"/>
+                        </a:effectRef>
+                        <a:fontRef idx="minor">
+                          <a:schemeClr val="dk1"/>
+                        </a:fontRef>
+                      </wps:style>
+                      <wps:bodyPr rot="0" spcFirstLastPara="0" vertOverflow="overflow" horzOverflow="overflow" vert="horz" wrap="square" lIns="91440" tIns="45720" rIns="91440" bIns="45720" numCol="1" spcCol="0" rtlCol="0" fromWordArt="0" anchor="ctr" anchorCtr="0" forceAA="0" compatLnSpc="1">
+                        <a:prstTxWarp prst="textNoShape">
+                          <a:avLst/>
+                        </a:prstTxWarp>
+                        <a:noAutofit/>
+                      </wps:bodyPr>
+                    </wps:wsp>
+                  </a:graphicData>
+                </a:graphic>
+                <wp14:sizeRelH relativeFrom="margin">
+                  <wp14:pctWidth>0</wp14:pctWidth>
+                </wp14:sizeRelH>
+                <wp14:sizeRelV relativeFrom="margin">
+                  <wp14:pctHeight>0</wp14:pctHeight>
+                </wp14:sizeRelV>
+              </wp:anchor>
+            </w:drawing>
+          </mc:Choice>
+          <mc:Fallback>
+            <w:pict>
+              <v:roundrect w14:anchorId="3A2BAAA4" id="Retângulo: Cantos Arredondados 30" o:spid="_x0000_s1026" style="position:absolute;margin-left:-47.45pt;margin-top:184.9pt;width:184.85pt;height:123.6pt;z-index:-251546624;visibility:visible;mso-wrap-style:square;mso-width-percent:0;mso-height-percent:0;mso-wrap-distance-left:9pt;mso-wrap-distance-top:0;mso-wrap-distance-right:9pt;mso-wrap-distance-bottom:0;mso-position-horizontal:absolute;mso-position-horizontal-relative:text;mso-position-vertical:absolute;mso-position-vertical-relative:text;mso-width-percent:0;mso-height-percent:0;mso-width-relative:margin;mso-height-relative:margin;v-text-anchor:middle" arcsize="10923f" o:gfxdata="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" filled="f" strokecolor="black [3200]"/>
+            </w:pict>
+          </mc:Fallback>
+        </mc:AlternateContent>
+      </w:r>
+    </w:p>
     <w:sectPr>
-      <w:footerReference w:type="default" r:id="rId42"/>
+      <w:footerReference w:type="default" r:id="rId43"/>
       <w:pgSz w:w="11906" w:h="16838"/>
       <w:pgMar w:top="1417" w:right="1701" w:bottom="1417" w:left="1701" w:header="708" w:footer="708" w:gutter="0"/>
       <w:pgBorders w:offsetFrom="page">
@@ -8877,6 +9180,7 @@
   <w:style w:type="character" w:default="1" w:styleId="Fontepargpadro">
     <w:name w:val="Default Paragraph Font"/>
     <w:uiPriority w:val="1"/>
+    <w:semiHidden/>
     <w:unhideWhenUsed/>
   </w:style>
   <w:style w:type="table" w:default="1" w:styleId="Tabelanormal">
@@ -9251,4 +9555,16 @@
     </a:ext>
   </a:extLst>
 </a:theme>
+</file>
+
+<file path=customXml/item1.xml><?xml version="1.0" encoding="utf-8"?>
+<b:Sources xmlns:b="http://schemas.openxmlformats.org/officeDocument/2006/bibliography" xmlns="http://schemas.openxmlformats.org/officeDocument/2006/bibliography" SelectedStyle="\APASixthEditionOfficeOnline.xsl" StyleName="APA" Version="6"/>
+</file>
+
+<file path=customXml/itemProps1.xml><?xml version="1.0" encoding="utf-8"?>
+<ds:datastoreItem xmlns:ds="http://schemas.openxmlformats.org/officeDocument/2006/customXml" ds:itemID="{5DD47EB7-6CAB-4D93-A312-85DDAEB7E58C}">
+  <ds:schemaRefs>
+    <ds:schemaRef ds:uri="http://schemas.openxmlformats.org/officeDocument/2006/bibliography"/>
+  </ds:schemaRefs>
+</ds:datastoreItem>
 </file>
</xml_diff>

<commit_message>
adicionando primeira versão do LLD do projeto
</commit_message>
<xml_diff>
--- a/documentacao/Documentação LwC.docx
+++ b/documentacao/Documentação LwC.docx
@@ -1936,6 +1936,41 @@
         </w:rPr>
         <w:tab/>
         <w:t>[11/05]</w:t>
+      </w:r>
+    </w:p>
+    <w:p>
+      <w:pPr>
+        <w:pStyle w:val="PargrafodaLista"/>
+        <w:numPr>
+          <w:ilvl w:val="0"/>
+          <w:numId w:val="7"/>
+        </w:numPr>
+        <w:rPr>
+          <w:sz w:val="24"/>
+          <w:szCs w:val="24"/>
+        </w:rPr>
+      </w:pPr>
+      <w:r>
+        <w:rPr>
+          <w:sz w:val="24"/>
+          <w:szCs w:val="24"/>
+        </w:rPr>
+        <w:t>Término da primeira versão do HLD / LLD do projeto;</w:t>
+      </w:r>
+      <w:r>
+        <w:rPr>
+          <w:sz w:val="24"/>
+          <w:szCs w:val="24"/>
+        </w:rPr>
+        <w:tab/>
+      </w:r>
+      <w:r>
+        <w:rPr>
+          <w:sz w:val="24"/>
+          <w:szCs w:val="24"/>
+        </w:rPr>
+        <w:tab/>
+        <w:t>[12/05]</w:t>
       </w:r>
     </w:p>
     <w:p>
@@ -7393,307 +7428,6 @@
             </wp14:sizeRelV>
           </wp:anchor>
         </w:drawing>
-      </w:r>
-      <w:r>
-        <w:rPr>
-          <w:sz w:val="44"/>
-          <w:szCs w:val="44"/>
-        </w:rPr>
-        <w:br w:type="page"/>
-      </w:r>
-      <w:r>
-        <w:lastRenderedPageBreak/>
-        <w:t xml:space="preserve">Notebook Lenovo </w:t>
-      </w:r>
-      <w:proofErr w:type="spellStart"/>
-      <w:r>
-        <w:t>Ideapad</w:t>
-      </w:r>
-      <w:proofErr w:type="spellEnd"/>
-      <w:r>
-        <w:t xml:space="preserve"> S145 Intel Celeron 4GB 128 GB SSD W10 15.6 para manipulação dos dados </w:t>
-      </w:r>
-    </w:p>
-    <w:p>
-      <w:pPr>
-        <w:rPr>
-          <w:sz w:val="44"/>
-          <w:szCs w:val="44"/>
-        </w:rPr>
-      </w:pPr>
-      <w:r>
-        <w:rPr>
-          <w:noProof/>
-          <w:sz w:val="44"/>
-          <w:szCs w:val="44"/>
-        </w:rPr>
-        <mc:AlternateContent>
-          <mc:Choice Requires="wps">
-            <w:drawing>
-              <wp:anchor distT="45720" distB="45720" distL="114300" distR="114300" simplePos="0" relativeHeight="251773952" behindDoc="0" locked="0" layoutInCell="1" allowOverlap="1" wp14:anchorId="5BAC915F" wp14:editId="3F7B337C">
-                <wp:simplePos x="0" y="0"/>
-                <wp:positionH relativeFrom="margin">
-                  <wp:posOffset>-671195</wp:posOffset>
-                </wp:positionH>
-                <wp:positionV relativeFrom="paragraph">
-                  <wp:posOffset>2860675</wp:posOffset>
-                </wp:positionV>
-                <wp:extent cx="1760220" cy="1404620"/>
-                <wp:effectExtent l="0" t="0" r="0" b="4445"/>
-                <wp:wrapSquare wrapText="bothSides"/>
-                <wp:docPr id="38" name="Caixa de Texto 2"/>
-                <wp:cNvGraphicFramePr>
-                  <a:graphicFrameLocks xmlns:a="http://schemas.openxmlformats.org/drawingml/2006/main"/>
-                </wp:cNvGraphicFramePr>
-                <a:graphic xmlns:a="http://schemas.openxmlformats.org/drawingml/2006/main">
-                  <a:graphicData uri="http://schemas.microsoft.com/office/word/2010/wordprocessingShape">
-                    <wps:wsp>
-                      <wps:cNvSpPr txBox="1">
-                        <a:spLocks noChangeArrowheads="1"/>
-                      </wps:cNvSpPr>
-                      <wps:spPr bwMode="auto">
-                        <a:xfrm>
-                          <a:off x="0" y="0"/>
-                          <a:ext cx="1760220" cy="1404620"/>
-                        </a:xfrm>
-                        <a:prstGeom prst="rect">
-                          <a:avLst/>
-                        </a:prstGeom>
-                        <a:noFill/>
-                        <a:ln>
-                          <a:noFill/>
-                        </a:ln>
-                      </wps:spPr>
-                      <wps:style>
-                        <a:lnRef idx="0">
-                          <a:scrgbClr r="0" g="0" b="0"/>
-                        </a:lnRef>
-                        <a:fillRef idx="0">
-                          <a:scrgbClr r="0" g="0" b="0"/>
-                        </a:fillRef>
-                        <a:effectRef idx="0">
-                          <a:scrgbClr r="0" g="0" b="0"/>
-                        </a:effectRef>
-                        <a:fontRef idx="minor">
-                          <a:schemeClr val="dk1"/>
-                        </a:fontRef>
-                      </wps:style>
-                      <wps:txbx>
-                        <w:txbxContent>
-                          <w:p>
-                            <w:pPr>
-                              <w:jc w:val="center"/>
-                            </w:pPr>
-                            <w:r>
-                              <w:t xml:space="preserve">Notebook Lenovo </w:t>
-                            </w:r>
-                            <w:proofErr w:type="spellStart"/>
-                            <w:r>
-                              <w:t>Ideapad</w:t>
-                            </w:r>
-                            <w:proofErr w:type="spellEnd"/>
-                            <w:r>
-                              <w:t xml:space="preserve"> S145 Intel Celeron 4GB 128 GB SSD W10 15.6 para manipulação dos dados </w:t>
-                            </w:r>
-                          </w:p>
-                          <w:p/>
-                        </w:txbxContent>
-                      </wps:txbx>
-                      <wps:bodyPr rot="0" vert="horz" wrap="square" lIns="91440" tIns="45720" rIns="91440" bIns="45720" anchor="t" anchorCtr="0">
-                        <a:spAutoFit/>
-                      </wps:bodyPr>
-                    </wps:wsp>
-                  </a:graphicData>
-                </a:graphic>
-                <wp14:sizeRelH relativeFrom="margin">
-                  <wp14:pctWidth>0</wp14:pctWidth>
-                </wp14:sizeRelH>
-                <wp14:sizeRelV relativeFrom="margin">
-                  <wp14:pctHeight>20000</wp14:pctHeight>
-                </wp14:sizeRelV>
-              </wp:anchor>
-            </w:drawing>
-          </mc:Choice>
-          <mc:Fallback>
-            <w:pict>
-              <v:shape w14:anchorId="5BAC915F" id="_x0000_s1038" type="#_x0000_t202" style="position:absolute;margin-left:-52.85pt;margin-top:225.25pt;width:138.6pt;height:110.6pt;z-index:251773952;visibility:visible;mso-wrap-style:square;mso-width-percent:0;mso-height-percent:200;mso-wrap-distance-left:9pt;mso-wrap-distance-top:3.6pt;mso-wrap-distance-right:9pt;mso-wrap-distance-bottom:3.6pt;mso-position-horizontal:absolute;mso-position-horizontal-relative:margin;mso-position-vertical:absolute;mso-position-vertical-relative:text;mso-width-percent:0;mso-height-percent:200;mso-width-relative:margin;mso-height-relative:margin;v-text-anchor:top" o:gfxdata="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" filled="f" stroked="f">
-                <v:textbox style="mso-fit-shape-to-text:t">
-                  <w:txbxContent>
-                    <w:p>
-                      <w:pPr>
-                        <w:jc w:val="center"/>
-                      </w:pPr>
-                      <w:r>
-                        <w:t xml:space="preserve">Notebook Lenovo </w:t>
-                      </w:r>
-                      <w:proofErr w:type="spellStart"/>
-                      <w:r>
-                        <w:t>Ideapad</w:t>
-                      </w:r>
-                      <w:proofErr w:type="spellEnd"/>
-                      <w:r>
-                        <w:t xml:space="preserve"> S145 Intel Celeron 4GB 128 GB SSD W10 15.6 para manipulação dos dados </w:t>
-                      </w:r>
-                    </w:p>
-                    <w:p/>
-                  </w:txbxContent>
-                </v:textbox>
-                <w10:wrap type="square" anchorx="margin"/>
-              </v:shape>
-            </w:pict>
-          </mc:Fallback>
-        </mc:AlternateContent>
-      </w:r>
-      <w:r>
-        <w:rPr>
-          <w:b/>
-          <w:bCs/>
-          <w:noProof/>
-          <w:sz w:val="72"/>
-          <w:szCs w:val="72"/>
-        </w:rPr>
-        <w:drawing>
-          <wp:anchor distT="0" distB="0" distL="114300" distR="114300" simplePos="0" relativeHeight="251771904" behindDoc="1" locked="0" layoutInCell="1" allowOverlap="1" wp14:anchorId="4A4CFAFD" wp14:editId="51AEF863">
-            <wp:simplePos x="0" y="0"/>
-            <wp:positionH relativeFrom="leftMargin">
-              <wp:align>right</wp:align>
-            </wp:positionH>
-            <wp:positionV relativeFrom="paragraph">
-              <wp:posOffset>2416184</wp:posOffset>
-            </wp:positionV>
-            <wp:extent cx="431469" cy="431469"/>
-            <wp:effectExtent l="0" t="0" r="6985" b="6985"/>
-            <wp:wrapNone/>
-            <wp:docPr id="32" name="Gráfico 32"/>
-            <wp:cNvGraphicFramePr>
-              <a:graphicFrameLocks xmlns:a="http://schemas.openxmlformats.org/drawingml/2006/main" noChangeAspect="1"/>
-            </wp:cNvGraphicFramePr>
-            <a:graphic xmlns:a="http://schemas.openxmlformats.org/drawingml/2006/main">
-              <a:graphicData uri="http://schemas.openxmlformats.org/drawingml/2006/picture">
-                <pic:pic xmlns:pic="http://schemas.openxmlformats.org/drawingml/2006/picture">
-                  <pic:nvPicPr>
-                    <pic:cNvPr id="1" name="Gráfico 1"/>
-                    <pic:cNvPicPr/>
-                  </pic:nvPicPr>
-                  <pic:blipFill>
-                    <a:blip r:embed="rId40" cstate="print">
-                      <a:extLst>
-                        <a:ext uri="{28A0092B-C50C-407E-A947-70E740481C1C}">
-                          <a14:useLocalDpi xmlns:a14="http://schemas.microsoft.com/office/drawing/2010/main" val="0"/>
-                        </a:ext>
-                        <a:ext uri="{96DAC541-7B7A-43D3-8B79-37D633B846F1}">
-                          <asvg:svgBlip xmlns:asvg="http://schemas.microsoft.com/office/drawing/2016/SVG/main" r:embed="rId41"/>
-                        </a:ext>
-                      </a:extLst>
-                    </a:blip>
-                    <a:stretch>
-                      <a:fillRect/>
-                    </a:stretch>
-                  </pic:blipFill>
-                  <pic:spPr>
-                    <a:xfrm>
-                      <a:off x="0" y="0"/>
-                      <a:ext cx="431469" cy="431469"/>
-                    </a:xfrm>
-                    <a:prstGeom prst="rect">
-                      <a:avLst/>
-                    </a:prstGeom>
-                  </pic:spPr>
-                </pic:pic>
-              </a:graphicData>
-            </a:graphic>
-            <wp14:sizeRelH relativeFrom="margin">
-              <wp14:pctWidth>0</wp14:pctWidth>
-            </wp14:sizeRelH>
-            <wp14:sizeRelV relativeFrom="margin">
-              <wp14:pctHeight>0</wp14:pctHeight>
-            </wp14:sizeRelV>
-          </wp:anchor>
-        </w:drawing>
-      </w:r>
-      <w:r>
-        <w:rPr>
-          <w:noProof/>
-          <w:sz w:val="44"/>
-          <w:szCs w:val="44"/>
-        </w:rPr>
-        <mc:AlternateContent>
-          <mc:Choice Requires="wps">
-            <w:drawing>
-              <wp:anchor distT="0" distB="0" distL="114300" distR="114300" simplePos="0" relativeHeight="251769856" behindDoc="1" locked="0" layoutInCell="1" allowOverlap="1" wp14:anchorId="0BEB7077" wp14:editId="79BCCF14">
-                <wp:simplePos x="0" y="0"/>
-                <wp:positionH relativeFrom="column">
-                  <wp:posOffset>-602463</wp:posOffset>
-                </wp:positionH>
-                <wp:positionV relativeFrom="paragraph">
-                  <wp:posOffset>2348372</wp:posOffset>
-                </wp:positionV>
-                <wp:extent cx="2347415" cy="1569493"/>
-                <wp:effectExtent l="0" t="0" r="15240" b="12065"/>
-                <wp:wrapNone/>
-                <wp:docPr id="30" name="Retângulo: Cantos Arredondados 30"/>
-                <wp:cNvGraphicFramePr/>
-                <a:graphic xmlns:a="http://schemas.openxmlformats.org/drawingml/2006/main">
-                  <a:graphicData uri="http://schemas.microsoft.com/office/word/2010/wordprocessingShape">
-                    <wps:wsp>
-                      <wps:cNvSpPr/>
-                      <wps:spPr>
-                        <a:xfrm>
-                          <a:off x="0" y="0"/>
-                          <a:ext cx="2347415" cy="1569493"/>
-                        </a:xfrm>
-                        <a:prstGeom prst="roundRect">
-                          <a:avLst/>
-                        </a:prstGeom>
-                        <a:noFill/>
-                        <a:ln w="9525" cap="flat" cmpd="sng" algn="ctr">
-                          <a:solidFill>
-                            <a:schemeClr val="dk1"/>
-                          </a:solidFill>
-                          <a:prstDash val="solid"/>
-                          <a:round/>
-                          <a:headEnd type="none" w="med" len="med"/>
-                          <a:tailEnd type="none" w="med" len="med"/>
-                        </a:ln>
-                      </wps:spPr>
-                      <wps:style>
-                        <a:lnRef idx="0">
-                          <a:scrgbClr r="0" g="0" b="0"/>
-                        </a:lnRef>
-                        <a:fillRef idx="0">
-                          <a:scrgbClr r="0" g="0" b="0"/>
-                        </a:fillRef>
-                        <a:effectRef idx="0">
-                          <a:scrgbClr r="0" g="0" b="0"/>
-                        </a:effectRef>
-                        <a:fontRef idx="minor">
-                          <a:schemeClr val="dk1"/>
-                        </a:fontRef>
-                      </wps:style>
-                      <wps:bodyPr rot="0" spcFirstLastPara="0" vertOverflow="overflow" horzOverflow="overflow" vert="horz" wrap="square" lIns="91440" tIns="45720" rIns="91440" bIns="45720" numCol="1" spcCol="0" rtlCol="0" fromWordArt="0" anchor="ctr" anchorCtr="0" forceAA="0" compatLnSpc="1">
-                        <a:prstTxWarp prst="textNoShape">
-                          <a:avLst/>
-                        </a:prstTxWarp>
-                        <a:noAutofit/>
-                      </wps:bodyPr>
-                    </wps:wsp>
-                  </a:graphicData>
-                </a:graphic>
-                <wp14:sizeRelH relativeFrom="margin">
-                  <wp14:pctWidth>0</wp14:pctWidth>
-                </wp14:sizeRelH>
-                <wp14:sizeRelV relativeFrom="margin">
-                  <wp14:pctHeight>0</wp14:pctHeight>
-                </wp14:sizeRelV>
-              </wp:anchor>
-            </w:drawing>
-          </mc:Choice>
-          <mc:Fallback>
-            <w:pict>
-              <v:roundrect w14:anchorId="3A2BAAA4" id="Retângulo: Cantos Arredondados 30" o:spid="_x0000_s1026" style="position:absolute;margin-left:-47.45pt;margin-top:184.9pt;width:184.85pt;height:123.6pt;z-index:-251546624;visibility:visible;mso-wrap-style:square;mso-width-percent:0;mso-height-percent:0;mso-wrap-distance-left:9pt;mso-wrap-distance-top:0;mso-wrap-distance-right:9pt;mso-wrap-distance-bottom:0;mso-position-horizontal:absolute;mso-position-horizontal-relative:text;mso-position-vertical:absolute;mso-position-vertical-relative:text;mso-width-percent:0;mso-height-percent:0;mso-width-relative:margin;mso-height-relative:margin;v-text-anchor:middle" arcsize="10923f" o:gfxdata="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" filled="f" strokecolor="black [3200]"/>
-            </w:pict>
-          </mc:Fallback>
-        </mc:AlternateContent>
       </w:r>
     </w:p>
     <w:sectPr>

</xml_diff>

<commit_message>
adicionando novos marcos do projeto
</commit_message>
<xml_diff>
--- a/documentacao/Documentação LwC.docx
+++ b/documentacao/Documentação LwC.docx
@@ -1971,6 +1971,34 @@
         </w:rPr>
         <w:tab/>
         <w:t>[12/05]</w:t>
+      </w:r>
+    </w:p>
+    <w:p>
+      <w:pPr>
+        <w:pStyle w:val="PargrafodaLista"/>
+        <w:numPr>
+          <w:ilvl w:val="0"/>
+          <w:numId w:val="7"/>
+        </w:numPr>
+        <w:rPr>
+          <w:sz w:val="24"/>
+          <w:szCs w:val="24"/>
+        </w:rPr>
+      </w:pPr>
+      <w:r>
+        <w:rPr>
+          <w:sz w:val="24"/>
+          <w:szCs w:val="24"/>
+        </w:rPr>
+        <w:t>Término do index e adição de novas funcionalidades ao site;</w:t>
+      </w:r>
+      <w:r>
+        <w:rPr>
+          <w:sz w:val="24"/>
+          <w:szCs w:val="24"/>
+        </w:rPr>
+        <w:tab/>
+        <w:t>[16/05]</w:t>
       </w:r>
     </w:p>
     <w:p>

</xml_diff>

<commit_message>
adicionando novo LLD / tela de login / atualizando documentacao
</commit_message>
<xml_diff>
--- a/documentacao/Documentação LwC.docx
+++ b/documentacao/Documentação LwC.docx
@@ -15,17 +15,8 @@
           <w:sz w:val="52"/>
           <w:szCs w:val="52"/>
         </w:rPr>
-        <w:t xml:space="preserve">Documentação </w:t>
-      </w:r>
-      <w:proofErr w:type="spellStart"/>
-      <w:r>
-        <w:rPr>
-          <w:sz w:val="52"/>
-          <w:szCs w:val="52"/>
-        </w:rPr>
-        <w:t>LwC</w:t>
-      </w:r>
-      <w:proofErr w:type="spellEnd"/>
+        <w:t>Documentação LwC</w:t>
+      </w:r>
     </w:p>
     <w:p>
       <w:pPr>
@@ -69,23 +60,7 @@
           <w:szCs w:val="24"/>
         </w:rPr>
         <w:tab/>
-        <w:t xml:space="preserve">Utilizar dos conhecimentos aprendidos na iniciativa </w:t>
-      </w:r>
-      <w:proofErr w:type="spellStart"/>
-      <w:r>
-        <w:rPr>
-          <w:sz w:val="24"/>
-          <w:szCs w:val="24"/>
-        </w:rPr>
-        <w:t>Bantec</w:t>
-      </w:r>
-      <w:proofErr w:type="spellEnd"/>
-      <w:r>
-        <w:rPr>
-          <w:sz w:val="24"/>
-          <w:szCs w:val="24"/>
-        </w:rPr>
-        <w:t xml:space="preserve"> para desenvolver um site pessoal baseado em nossos gostos, valores e objetivos. </w:t>
+        <w:t xml:space="preserve">Utilizar dos conhecimentos aprendidos na iniciativa Bantec para desenvolver um site pessoal baseado em nossos gostos, valores e objetivos. </w:t>
       </w:r>
     </w:p>
     <w:p>
@@ -108,55 +83,14 @@
           <w:sz w:val="24"/>
           <w:szCs w:val="24"/>
         </w:rPr>
-        <w:t xml:space="preserve"> da montagem de um </w:t>
-      </w:r>
-      <w:proofErr w:type="spellStart"/>
-      <w:r>
-        <w:rPr>
-          <w:sz w:val="24"/>
-          <w:szCs w:val="24"/>
-        </w:rPr>
-        <w:t>lowrider</w:t>
-      </w:r>
-      <w:proofErr w:type="spellEnd"/>
-      <w:r>
-        <w:rPr>
-          <w:sz w:val="24"/>
-          <w:szCs w:val="24"/>
-        </w:rPr>
-        <w:t xml:space="preserve">. O site tem o intuito de juntar a comunidade </w:t>
-      </w:r>
-      <w:proofErr w:type="spellStart"/>
-      <w:r>
-        <w:rPr>
-          <w:sz w:val="24"/>
-          <w:szCs w:val="24"/>
-        </w:rPr>
-        <w:t>lowrider</w:t>
-      </w:r>
-      <w:proofErr w:type="spellEnd"/>
-      <w:r>
-        <w:rPr>
-          <w:sz w:val="24"/>
-          <w:szCs w:val="24"/>
-        </w:rPr>
-        <w:t xml:space="preserve"> para além das vendas. Como uma plataforma de interação que publique eventos de </w:t>
-      </w:r>
-      <w:proofErr w:type="spellStart"/>
-      <w:r>
-        <w:rPr>
-          <w:sz w:val="24"/>
-          <w:szCs w:val="24"/>
-        </w:rPr>
-        <w:t>lowrider</w:t>
-      </w:r>
-      <w:proofErr w:type="spellEnd"/>
-      <w:r>
-        <w:rPr>
-          <w:sz w:val="24"/>
-          <w:szCs w:val="24"/>
-        </w:rPr>
-        <w:t xml:space="preserve">, vídeos e tenha um espaço de conversa dedicado ao assunto. </w:t>
+        <w:t xml:space="preserve"> da montagem de um lowrider</w:t>
+      </w:r>
+      <w:r>
+        <w:rPr>
+          <w:sz w:val="24"/>
+          <w:szCs w:val="24"/>
+        </w:rPr>
+        <w:t xml:space="preserve">. O site tem o intuito de juntar a comunidade lowrider para além das vendas. Como uma plataforma de interação que publique eventos de lowrider, vídeos e tenha um espaço de conversa dedicado ao assunto. </w:t>
       </w:r>
     </w:p>
     <w:p>
@@ -243,23 +177,7 @@
           <w:sz w:val="24"/>
           <w:szCs w:val="24"/>
         </w:rPr>
-        <w:t xml:space="preserve">Criar o repositório dedicado a solução no </w:t>
-      </w:r>
-      <w:proofErr w:type="spellStart"/>
-      <w:r>
-        <w:rPr>
-          <w:sz w:val="24"/>
-          <w:szCs w:val="24"/>
-        </w:rPr>
-        <w:t>github</w:t>
-      </w:r>
-      <w:proofErr w:type="spellEnd"/>
-      <w:r>
-        <w:rPr>
-          <w:sz w:val="24"/>
-          <w:szCs w:val="24"/>
-        </w:rPr>
-        <w:t>;</w:t>
+        <w:t>Criar o repositório dedicado a solução no github;</w:t>
       </w:r>
     </w:p>
     <w:p>
@@ -770,21 +688,12 @@
           <w:szCs w:val="24"/>
         </w:rPr>
       </w:pPr>
-      <w:proofErr w:type="spellStart"/>
-      <w:r>
-        <w:rPr>
-          <w:sz w:val="24"/>
-          <w:szCs w:val="24"/>
-        </w:rPr>
-        <w:t>Canva</w:t>
-      </w:r>
-      <w:proofErr w:type="spellEnd"/>
-      <w:r>
-        <w:rPr>
-          <w:sz w:val="24"/>
-          <w:szCs w:val="24"/>
-        </w:rPr>
-        <w:t xml:space="preserve"> para desenvolvimento da apresentação;</w:t>
+      <w:r>
+        <w:rPr>
+          <w:sz w:val="24"/>
+          <w:szCs w:val="24"/>
+        </w:rPr>
+        <w:t>Canva para desenvolvimento da apresentação;</w:t>
       </w:r>
     </w:p>
     <w:p>
@@ -799,21 +708,12 @@
           <w:szCs w:val="24"/>
         </w:rPr>
       </w:pPr>
-      <w:proofErr w:type="spellStart"/>
-      <w:r>
-        <w:rPr>
-          <w:sz w:val="24"/>
-          <w:szCs w:val="24"/>
-        </w:rPr>
-        <w:t>Flaticon</w:t>
-      </w:r>
-      <w:proofErr w:type="spellEnd"/>
-      <w:r>
-        <w:rPr>
-          <w:sz w:val="24"/>
-          <w:szCs w:val="24"/>
-        </w:rPr>
-        <w:t xml:space="preserve"> para pesquisa de ícones que deixaram o site mais dinâmico;</w:t>
+      <w:r>
+        <w:rPr>
+          <w:sz w:val="24"/>
+          <w:szCs w:val="24"/>
+        </w:rPr>
+        <w:t>Flaticon para pesquisa de ícones que deixaram o site mais dinâmico;</w:t>
       </w:r>
     </w:p>
     <w:p>
@@ -1259,23 +1159,7 @@
           <w:sz w:val="24"/>
           <w:szCs w:val="24"/>
         </w:rPr>
-        <w:t xml:space="preserve">Banco de dados com </w:t>
-      </w:r>
-      <w:proofErr w:type="spellStart"/>
-      <w:r>
-        <w:rPr>
-          <w:sz w:val="24"/>
-          <w:szCs w:val="24"/>
-        </w:rPr>
-        <w:t>procidures</w:t>
-      </w:r>
-      <w:proofErr w:type="spellEnd"/>
-      <w:r>
-        <w:rPr>
-          <w:sz w:val="24"/>
-          <w:szCs w:val="24"/>
-        </w:rPr>
-        <w:t>;</w:t>
+        <w:t>Banco de dados com procidures;</w:t>
       </w:r>
     </w:p>
     <w:p>
@@ -1393,37 +1277,12 @@
           <w:szCs w:val="24"/>
         </w:rPr>
       </w:pPr>
-      <w:proofErr w:type="spellStart"/>
-      <w:r>
-        <w:rPr>
-          <w:sz w:val="24"/>
-          <w:szCs w:val="24"/>
-        </w:rPr>
-        <w:t>Procidures</w:t>
-      </w:r>
-      <w:proofErr w:type="spellEnd"/>
-      <w:r>
-        <w:rPr>
-          <w:sz w:val="24"/>
-          <w:szCs w:val="24"/>
-        </w:rPr>
-        <w:t xml:space="preserve"> serão implementadas no Banco de Dados </w:t>
-      </w:r>
-      <w:proofErr w:type="gramStart"/>
-      <w:r>
-        <w:rPr>
-          <w:sz w:val="24"/>
-          <w:szCs w:val="24"/>
-        </w:rPr>
-        <w:t>afim</w:t>
-      </w:r>
-      <w:proofErr w:type="gramEnd"/>
-      <w:r>
-        <w:rPr>
-          <w:sz w:val="24"/>
-          <w:szCs w:val="24"/>
-        </w:rPr>
-        <w:t xml:space="preserve"> de dar uma segurança maior relacionada aos dados de cadastro do cliente.</w:t>
+      <w:r>
+        <w:rPr>
+          <w:sz w:val="24"/>
+          <w:szCs w:val="24"/>
+        </w:rPr>
+        <w:t>Procidures serão implementadas no Banco de Dados afim de dar uma segurança maior relacionada aos dados de cadastro do cliente.</w:t>
       </w:r>
     </w:p>
     <w:p>
@@ -1999,6 +1858,55 @@
         </w:rPr>
         <w:tab/>
         <w:t>[16/05]</w:t>
+      </w:r>
+    </w:p>
+    <w:p>
+      <w:pPr>
+        <w:pStyle w:val="PargrafodaLista"/>
+        <w:numPr>
+          <w:ilvl w:val="0"/>
+          <w:numId w:val="7"/>
+        </w:numPr>
+        <w:rPr>
+          <w:sz w:val="24"/>
+          <w:szCs w:val="24"/>
+        </w:rPr>
+      </w:pPr>
+      <w:r>
+        <w:rPr>
+          <w:sz w:val="24"/>
+          <w:szCs w:val="24"/>
+        </w:rPr>
+        <w:t>Adicionando nova tela de login e novo LLD;</w:t>
+      </w:r>
+      <w:r>
+        <w:rPr>
+          <w:sz w:val="24"/>
+          <w:szCs w:val="24"/>
+        </w:rPr>
+        <w:tab/>
+      </w:r>
+      <w:r>
+        <w:rPr>
+          <w:sz w:val="24"/>
+          <w:szCs w:val="24"/>
+        </w:rPr>
+        <w:tab/>
+      </w:r>
+      <w:r>
+        <w:rPr>
+          <w:sz w:val="24"/>
+          <w:szCs w:val="24"/>
+        </w:rPr>
+        <w:tab/>
+      </w:r>
+      <w:r>
+        <w:rPr>
+          <w:sz w:val="24"/>
+          <w:szCs w:val="24"/>
+        </w:rPr>
+        <w:tab/>
+        <w:t>[18/05]</w:t>
       </w:r>
     </w:p>
     <w:p>
@@ -4046,13 +3954,8 @@
                               <w:jc w:val="center"/>
                             </w:pPr>
                             <w:r>
-                              <w:t xml:space="preserve">Usuário deseja tornar o veículo dele em </w:t>
+                              <w:t>Usuário deseja tornar o veículo dele em lowrider</w:t>
                             </w:r>
-                            <w:proofErr w:type="spellStart"/>
-                            <w:r>
-                              <w:t>lowrider</w:t>
-                            </w:r>
-                            <w:proofErr w:type="spellEnd"/>
                           </w:p>
                         </w:txbxContent>
                       </wps:txbx>
@@ -4081,13 +3984,8 @@
                         <w:jc w:val="center"/>
                       </w:pPr>
                       <w:r>
-                        <w:t xml:space="preserve">Usuário deseja tornar o veículo dele em </w:t>
+                        <w:t>Usuário deseja tornar o veículo dele em lowrider</w:t>
                       </w:r>
-                      <w:proofErr w:type="spellStart"/>
-                      <w:r>
-                        <w:t>lowrider</w:t>
-                      </w:r>
-                      <w:proofErr w:type="spellEnd"/>
                     </w:p>
                   </w:txbxContent>
                 </v:textbox>

</xml_diff>